<commit_message>
makefile + readme + modifs rapport
</commit_message>
<xml_diff>
--- a/Rapport.docx
+++ b/Rapport.docx
@@ -1,6 +1,6 @@
 
 <file path=word/document.xml><?xml version="1.0" encoding="utf-8"?>
-<w:document xmlns:wpc="http://schemas.microsoft.com/office/word/2010/wordprocessingCanvas" xmlns:cx="http://schemas.microsoft.com/office/drawing/2014/chartex" xmlns:cx1="http://schemas.microsoft.com/office/drawing/2015/9/8/chartex" xmlns:cx2="http://schemas.microsoft.com/office/drawing/2015/10/21/chartex" xmlns:cx3="http://schemas.microsoft.com/office/drawing/2016/5/9/chartex" xmlns:cx4="http://schemas.microsoft.com/office/drawing/2016/5/10/chartex" xmlns:cx5="http://schemas.microsoft.com/office/drawing/2016/5/11/chartex" xmlns:cx6="http://schemas.microsoft.com/office/drawing/2016/5/12/chartex" xmlns:cx7="http://schemas.microsoft.com/office/drawing/2016/5/13/chartex" xmlns:cx8="http://schemas.microsoft.com/office/drawing/2016/5/14/chartex" xmlns:mc="http://schemas.openxmlformats.org/markup-compatibility/2006" xmlns:aink="http://schemas.microsoft.com/office/drawing/2016/ink" xmlns:am3d="http://schemas.microsoft.com/office/drawing/2017/model3d" xmlns:o="urn:schemas-microsoft-com:office:office" xmlns:oel="http://schemas.microsoft.com/office/2019/extlst" xmlns:r="http://schemas.openxmlformats.org/officeDocument/2006/relationships" xmlns:m="http://schemas.openxmlformats.org/officeDocument/2006/math" xmlns:v="urn:schemas-microsoft-com:vml" xmlns:wp14="http://schemas.microsoft.com/office/word/2010/wordprocessingDrawing" xmlns:wp="http://schemas.openxmlformats.org/drawingml/2006/wordprocessingDrawing" xmlns:w10="urn:schemas-microsoft-com:office:word" xmlns:w="http://schemas.openxmlformats.org/wordprocessingml/2006/main" xmlns:w14="http://schemas.microsoft.com/office/word/2010/wordml" xmlns:w15="http://schemas.microsoft.com/office/word/2012/wordml" xmlns:w16cex="http://schemas.microsoft.com/office/word/2018/wordml/cex" xmlns:w16cid="http://schemas.microsoft.com/office/word/2016/wordml/cid" xmlns:w16="http://schemas.microsoft.com/office/word/2018/wordml" xmlns:w16sdtdh="http://schemas.microsoft.com/office/word/2020/wordml/sdtdatahash" xmlns:w16se="http://schemas.microsoft.com/office/word/2015/wordml/symex" xmlns:wpg="http://schemas.microsoft.com/office/word/2010/wordprocessingGroup" xmlns:wpi="http://schemas.microsoft.com/office/word/2010/wordprocessingInk" xmlns:wne="http://schemas.microsoft.com/office/word/2006/wordml" xmlns:wps="http://schemas.microsoft.com/office/word/2010/wordprocessingShape" mc:Ignorable="w14 w15 w16se w16cid w16 w16cex w16sdtdh wp14">
+<w:document xmlns:wpc="http://schemas.microsoft.com/office/word/2010/wordprocessingCanvas" xmlns:cx="http://schemas.microsoft.com/office/drawing/2014/chartex" xmlns:cx1="http://schemas.microsoft.com/office/drawing/2015/9/8/chartex" xmlns:cx2="http://schemas.microsoft.com/office/drawing/2015/10/21/chartex" xmlns:cx3="http://schemas.microsoft.com/office/drawing/2016/5/9/chartex" xmlns:cx4="http://schemas.microsoft.com/office/drawing/2016/5/10/chartex" xmlns:cx5="http://schemas.microsoft.com/office/drawing/2016/5/11/chartex" xmlns:cx6="http://schemas.microsoft.com/office/drawing/2016/5/12/chartex" xmlns:cx7="http://schemas.microsoft.com/office/drawing/2016/5/13/chartex" xmlns:cx8="http://schemas.microsoft.com/office/drawing/2016/5/14/chartex" xmlns:mc="http://schemas.openxmlformats.org/markup-compatibility/2006" xmlns:aink="http://schemas.microsoft.com/office/drawing/2016/ink" xmlns:am3d="http://schemas.microsoft.com/office/drawing/2017/model3d" xmlns:o="urn:schemas-microsoft-com:office:office" xmlns:r="http://schemas.openxmlformats.org/officeDocument/2006/relationships" xmlns:m="http://schemas.openxmlformats.org/officeDocument/2006/math" xmlns:v="urn:schemas-microsoft-com:vml" xmlns:wp14="http://schemas.microsoft.com/office/word/2010/wordprocessingDrawing" xmlns:wp="http://schemas.openxmlformats.org/drawingml/2006/wordprocessingDrawing" xmlns:w10="urn:schemas-microsoft-com:office:word" xmlns:w="http://schemas.openxmlformats.org/wordprocessingml/2006/main" xmlns:w14="http://schemas.microsoft.com/office/word/2010/wordml" xmlns:w15="http://schemas.microsoft.com/office/word/2012/wordml" xmlns:w16cex="http://schemas.microsoft.com/office/word/2018/wordml/cex" xmlns:w16cid="http://schemas.microsoft.com/office/word/2016/wordml/cid" xmlns:w16="http://schemas.microsoft.com/office/word/2018/wordml" xmlns:w16sdtdh="http://schemas.microsoft.com/office/word/2020/wordml/sdtdatahash" xmlns:w16se="http://schemas.microsoft.com/office/word/2015/wordml/symex" xmlns:wpg="http://schemas.microsoft.com/office/word/2010/wordprocessingGroup" xmlns:wpi="http://schemas.microsoft.com/office/word/2010/wordprocessingInk" xmlns:wne="http://schemas.microsoft.com/office/word/2006/wordml" xmlns:wps="http://schemas.microsoft.com/office/word/2010/wordprocessingShape" mc:Ignorable="w14 w15 w16se w16cid w16 w16cex w16sdtdh wp14">
   <w:body>
     <w:p>
       <w:pPr>
@@ -68,6 +68,7 @@
           <w:lang w:val="en-GB"/>
         </w:rPr>
       </w:pPr>
+      <w:proofErr w:type="spellStart"/>
       <w:r>
         <w:rPr>
           <w:b/>
@@ -76,12 +77,10 @@
           <w:szCs w:val="52"/>
           <w:lang w:val="en-GB"/>
         </w:rPr>
-        <w:t>Projet SY40</w:t>
-      </w:r>
-    </w:p>
-    <w:p>
-      <w:pPr>
-        <w:jc w:val="center"/>
+        <w:t>Projet</w:t>
+      </w:r>
+      <w:proofErr w:type="spellEnd"/>
+      <w:r>
         <w:rPr>
           <w:b/>
           <w:bCs/>
@@ -89,8 +88,12 @@
           <w:szCs w:val="52"/>
           <w:lang w:val="en-GB"/>
         </w:rPr>
-      </w:pPr>
-      <w:r>
+        <w:t xml:space="preserve"> SY40</w:t>
+      </w:r>
+    </w:p>
+    <w:p>
+      <w:pPr>
+        <w:jc w:val="center"/>
         <w:rPr>
           <w:b/>
           <w:bCs/>
@@ -98,12 +101,8 @@
           <w:szCs w:val="52"/>
           <w:lang w:val="en-GB"/>
         </w:rPr>
-        <w:t>Parking</w:t>
-      </w:r>
-    </w:p>
-    <w:p>
-      <w:pPr>
-        <w:jc w:val="center"/>
+      </w:pPr>
+      <w:r>
         <w:rPr>
           <w:b/>
           <w:bCs/>
@@ -111,7 +110,8 @@
           <w:szCs w:val="52"/>
           <w:lang w:val="en-GB"/>
         </w:rPr>
-      </w:pPr>
+        <w:t>Parking</w:t>
+      </w:r>
     </w:p>
     <w:p>
       <w:pPr>
@@ -199,9 +199,12 @@
     </w:p>
     <w:p>
       <w:pPr>
-        <w:rPr>
-          <w:sz w:val="24"/>
-          <w:szCs w:val="24"/>
+        <w:jc w:val="center"/>
+        <w:rPr>
+          <w:b/>
+          <w:bCs/>
+          <w:sz w:val="52"/>
+          <w:szCs w:val="52"/>
           <w:lang w:val="en-GB"/>
         </w:rPr>
       </w:pPr>
@@ -214,12 +217,21 @@
           <w:lang w:val="en-GB"/>
         </w:rPr>
       </w:pPr>
-      <w:r>
+    </w:p>
+    <w:p>
+      <w:pPr>
         <w:rPr>
           <w:sz w:val="24"/>
           <w:szCs w:val="24"/>
           <w:lang w:val="en-GB"/>
         </w:rPr>
+      </w:pPr>
+      <w:r>
+        <w:rPr>
+          <w:sz w:val="24"/>
+          <w:szCs w:val="24"/>
+          <w:lang w:val="en-GB"/>
+        </w:rPr>
         <w:t>NEMO Simon</w:t>
       </w:r>
     </w:p>
@@ -237,29 +249,584 @@
           <w:szCs w:val="24"/>
           <w:lang w:val="en-GB"/>
         </w:rPr>
-        <w:t>Robin Alexis</w:t>
-      </w:r>
-    </w:p>
-    <w:p>
-      <w:pPr>
-        <w:rPr>
-          <w:b/>
-          <w:bCs/>
-          <w:sz w:val="24"/>
-          <w:szCs w:val="24"/>
-        </w:rPr>
-      </w:pPr>
-      <w:r>
-        <w:rPr>
-          <w:b/>
-          <w:bCs/>
-          <w:sz w:val="24"/>
-          <w:szCs w:val="24"/>
-        </w:rPr>
+        <w:t>ROBIN</w:t>
+      </w:r>
+      <w:r>
+        <w:rPr>
+          <w:sz w:val="24"/>
+          <w:szCs w:val="24"/>
+          <w:lang w:val="en-GB"/>
+        </w:rPr>
+        <w:t xml:space="preserve"> Alexis</w:t>
+      </w:r>
+    </w:p>
+    <w:sdt>
+      <w:sdtPr>
+        <w:id w:val="1347285761"/>
+        <w:docPartObj>
+          <w:docPartGallery w:val="Table of Contents"/>
+          <w:docPartUnique/>
+        </w:docPartObj>
+      </w:sdtPr>
+      <w:sdtEndPr>
+        <w:rPr>
+          <w:rFonts w:eastAsiaTheme="minorHAnsi" w:cstheme="minorBidi"/>
+          <w:bCs/>
+          <w:sz w:val="22"/>
+          <w:szCs w:val="22"/>
+          <w:lang w:eastAsia="en-US"/>
+        </w:rPr>
+      </w:sdtEndPr>
+      <w:sdtContent>
+        <w:p>
+          <w:pPr>
+            <w:pStyle w:val="En-ttedetabledesmatires"/>
+          </w:pPr>
+          <w:r>
+            <w:t>Table des matières</w:t>
+          </w:r>
+        </w:p>
+        <w:p>
+          <w:pPr>
+            <w:rPr>
+              <w:lang w:eastAsia="ja-JP"/>
+            </w:rPr>
+          </w:pPr>
+        </w:p>
+        <w:p>
+          <w:pPr>
+            <w:pStyle w:val="TM1"/>
+            <w:tabs>
+              <w:tab w:val="left" w:pos="440"/>
+              <w:tab w:val="right" w:leader="dot" w:pos="9062"/>
+            </w:tabs>
+            <w:rPr>
+              <w:rFonts w:eastAsiaTheme="minorEastAsia"/>
+              <w:noProof/>
+              <w:lang w:eastAsia="ja-JP"/>
+            </w:rPr>
+          </w:pPr>
+          <w:r>
+            <w:fldChar w:fldCharType="begin"/>
+          </w:r>
+          <w:r>
+            <w:instrText xml:space="preserve"> TOC \o "1-3" \h \z \u </w:instrText>
+          </w:r>
+          <w:r>
+            <w:fldChar w:fldCharType="separate"/>
+          </w:r>
+          <w:hyperlink w:anchor="_Toc106050729" w:history="1">
+            <w:r>
+              <w:rPr>
+                <w:rStyle w:val="Lienhypertexte"/>
+                <w:noProof/>
+              </w:rPr>
+              <w:t>I.</w:t>
+            </w:r>
+            <w:r>
+              <w:rPr>
+                <w:rFonts w:eastAsiaTheme="minorEastAsia"/>
+                <w:noProof/>
+                <w:lang w:eastAsia="ja-JP"/>
+              </w:rPr>
+              <w:tab/>
+            </w:r>
+            <w:r>
+              <w:rPr>
+                <w:rStyle w:val="Lienhypertexte"/>
+                <w:noProof/>
+              </w:rPr>
+              <w:t>Objectif du projet :</w:t>
+            </w:r>
+            <w:r>
+              <w:rPr>
+                <w:noProof/>
+                <w:webHidden/>
+              </w:rPr>
+              <w:tab/>
+            </w:r>
+            <w:r>
+              <w:rPr>
+                <w:noProof/>
+                <w:webHidden/>
+              </w:rPr>
+              <w:fldChar w:fldCharType="begin"/>
+            </w:r>
+            <w:r>
+              <w:rPr>
+                <w:noProof/>
+                <w:webHidden/>
+              </w:rPr>
+              <w:instrText xml:space="preserve"> PAGEREF _Toc106050729 \h </w:instrText>
+            </w:r>
+            <w:r>
+              <w:rPr>
+                <w:noProof/>
+                <w:webHidden/>
+              </w:rPr>
+            </w:r>
+            <w:r>
+              <w:rPr>
+                <w:noProof/>
+                <w:webHidden/>
+              </w:rPr>
+              <w:fldChar w:fldCharType="separate"/>
+            </w:r>
+            <w:r>
+              <w:rPr>
+                <w:noProof/>
+                <w:webHidden/>
+              </w:rPr>
+              <w:t>3</w:t>
+            </w:r>
+            <w:r>
+              <w:rPr>
+                <w:noProof/>
+                <w:webHidden/>
+              </w:rPr>
+              <w:fldChar w:fldCharType="end"/>
+            </w:r>
+          </w:hyperlink>
+        </w:p>
+        <w:p>
+          <w:pPr>
+            <w:pStyle w:val="TM1"/>
+            <w:tabs>
+              <w:tab w:val="left" w:pos="440"/>
+              <w:tab w:val="right" w:leader="dot" w:pos="9062"/>
+            </w:tabs>
+            <w:rPr>
+              <w:rFonts w:eastAsiaTheme="minorEastAsia"/>
+              <w:noProof/>
+              <w:lang w:eastAsia="ja-JP"/>
+            </w:rPr>
+          </w:pPr>
+          <w:hyperlink w:anchor="_Toc106050730" w:history="1">
+            <w:r>
+              <w:rPr>
+                <w:rStyle w:val="Lienhypertexte"/>
+                <w:noProof/>
+              </w:rPr>
+              <w:t>II.</w:t>
+            </w:r>
+            <w:r>
+              <w:rPr>
+                <w:rFonts w:eastAsiaTheme="minorEastAsia"/>
+                <w:noProof/>
+                <w:lang w:eastAsia="ja-JP"/>
+              </w:rPr>
+              <w:tab/>
+            </w:r>
+            <w:r>
+              <w:rPr>
+                <w:rStyle w:val="Lienhypertexte"/>
+                <w:noProof/>
+              </w:rPr>
+              <w:t>Solutions techniques :</w:t>
+            </w:r>
+            <w:r>
+              <w:rPr>
+                <w:noProof/>
+                <w:webHidden/>
+              </w:rPr>
+              <w:tab/>
+            </w:r>
+            <w:r>
+              <w:rPr>
+                <w:noProof/>
+                <w:webHidden/>
+              </w:rPr>
+              <w:fldChar w:fldCharType="begin"/>
+            </w:r>
+            <w:r>
+              <w:rPr>
+                <w:noProof/>
+                <w:webHidden/>
+              </w:rPr>
+              <w:instrText xml:space="preserve"> PAGEREF _Toc106050730 \h </w:instrText>
+            </w:r>
+            <w:r>
+              <w:rPr>
+                <w:noProof/>
+                <w:webHidden/>
+              </w:rPr>
+            </w:r>
+            <w:r>
+              <w:rPr>
+                <w:noProof/>
+                <w:webHidden/>
+              </w:rPr>
+              <w:fldChar w:fldCharType="separate"/>
+            </w:r>
+            <w:r>
+              <w:rPr>
+                <w:noProof/>
+                <w:webHidden/>
+              </w:rPr>
+              <w:t>4</w:t>
+            </w:r>
+            <w:r>
+              <w:rPr>
+                <w:noProof/>
+                <w:webHidden/>
+              </w:rPr>
+              <w:fldChar w:fldCharType="end"/>
+            </w:r>
+          </w:hyperlink>
+        </w:p>
+        <w:p>
+          <w:pPr>
+            <w:pStyle w:val="TM1"/>
+            <w:tabs>
+              <w:tab w:val="left" w:pos="660"/>
+              <w:tab w:val="right" w:leader="dot" w:pos="9062"/>
+            </w:tabs>
+            <w:rPr>
+              <w:rFonts w:eastAsiaTheme="minorEastAsia"/>
+              <w:noProof/>
+              <w:lang w:eastAsia="ja-JP"/>
+            </w:rPr>
+          </w:pPr>
+          <w:hyperlink w:anchor="_Toc106050731" w:history="1">
+            <w:r>
+              <w:rPr>
+                <w:rStyle w:val="Lienhypertexte"/>
+                <w:noProof/>
+              </w:rPr>
+              <w:t>III.</w:t>
+            </w:r>
+            <w:r>
+              <w:rPr>
+                <w:rFonts w:eastAsiaTheme="minorEastAsia"/>
+                <w:noProof/>
+                <w:lang w:eastAsia="ja-JP"/>
+              </w:rPr>
+              <w:t xml:space="preserve">    </w:t>
+            </w:r>
+            <w:r>
+              <w:rPr>
+                <w:rStyle w:val="Lienhypertexte"/>
+                <w:noProof/>
+              </w:rPr>
+              <w:t>Diagramme (réseau de Pétri)</w:t>
+            </w:r>
+            <w:r>
+              <w:rPr>
+                <w:noProof/>
+                <w:webHidden/>
+              </w:rPr>
+              <w:tab/>
+            </w:r>
+            <w:r>
+              <w:rPr>
+                <w:noProof/>
+                <w:webHidden/>
+              </w:rPr>
+              <w:fldChar w:fldCharType="begin"/>
+            </w:r>
+            <w:r>
+              <w:rPr>
+                <w:noProof/>
+                <w:webHidden/>
+              </w:rPr>
+              <w:instrText xml:space="preserve"> PAGEREF _Toc106050731 \h </w:instrText>
+            </w:r>
+            <w:r>
+              <w:rPr>
+                <w:noProof/>
+                <w:webHidden/>
+              </w:rPr>
+            </w:r>
+            <w:r>
+              <w:rPr>
+                <w:noProof/>
+                <w:webHidden/>
+              </w:rPr>
+              <w:fldChar w:fldCharType="separate"/>
+            </w:r>
+            <w:r>
+              <w:rPr>
+                <w:noProof/>
+                <w:webHidden/>
+              </w:rPr>
+              <w:t>5</w:t>
+            </w:r>
+            <w:r>
+              <w:rPr>
+                <w:noProof/>
+                <w:webHidden/>
+              </w:rPr>
+              <w:fldChar w:fldCharType="end"/>
+            </w:r>
+          </w:hyperlink>
+        </w:p>
+        <w:p>
+          <w:r>
+            <w:rPr>
+              <w:b/>
+              <w:bCs/>
+            </w:rPr>
+            <w:fldChar w:fldCharType="end"/>
+          </w:r>
+        </w:p>
+      </w:sdtContent>
+    </w:sdt>
+    <w:p>
+      <w:pPr>
+        <w:rPr>
+          <w:b/>
+          <w:bCs/>
+          <w:sz w:val="24"/>
+          <w:szCs w:val="24"/>
+        </w:rPr>
+      </w:pPr>
+    </w:p>
+    <w:p>
+      <w:pPr>
+        <w:rPr>
+          <w:b/>
+          <w:bCs/>
+          <w:sz w:val="24"/>
+          <w:szCs w:val="24"/>
+        </w:rPr>
+      </w:pPr>
+    </w:p>
+    <w:p>
+      <w:pPr>
+        <w:rPr>
+          <w:b/>
+          <w:bCs/>
+          <w:sz w:val="24"/>
+          <w:szCs w:val="24"/>
+        </w:rPr>
+      </w:pPr>
+    </w:p>
+    <w:p>
+      <w:pPr>
+        <w:rPr>
+          <w:b/>
+          <w:bCs/>
+          <w:sz w:val="24"/>
+          <w:szCs w:val="24"/>
+        </w:rPr>
+      </w:pPr>
+    </w:p>
+    <w:p>
+      <w:pPr>
+        <w:rPr>
+          <w:b/>
+          <w:bCs/>
+          <w:sz w:val="24"/>
+          <w:szCs w:val="24"/>
+        </w:rPr>
+      </w:pPr>
+    </w:p>
+    <w:p>
+      <w:pPr>
+        <w:rPr>
+          <w:b/>
+          <w:bCs/>
+          <w:sz w:val="24"/>
+          <w:szCs w:val="24"/>
+        </w:rPr>
+      </w:pPr>
+    </w:p>
+    <w:p>
+      <w:pPr>
+        <w:rPr>
+          <w:b/>
+          <w:bCs/>
+          <w:sz w:val="24"/>
+          <w:szCs w:val="24"/>
+        </w:rPr>
+      </w:pPr>
+    </w:p>
+    <w:p>
+      <w:pPr>
+        <w:rPr>
+          <w:b/>
+          <w:bCs/>
+          <w:sz w:val="24"/>
+          <w:szCs w:val="24"/>
+        </w:rPr>
+      </w:pPr>
+    </w:p>
+    <w:p>
+      <w:pPr>
+        <w:rPr>
+          <w:b/>
+          <w:bCs/>
+          <w:sz w:val="24"/>
+          <w:szCs w:val="24"/>
+        </w:rPr>
+      </w:pPr>
+    </w:p>
+    <w:p>
+      <w:pPr>
+        <w:rPr>
+          <w:b/>
+          <w:bCs/>
+          <w:sz w:val="24"/>
+          <w:szCs w:val="24"/>
+        </w:rPr>
+      </w:pPr>
+    </w:p>
+    <w:p>
+      <w:pPr>
+        <w:rPr>
+          <w:b/>
+          <w:bCs/>
+          <w:sz w:val="24"/>
+          <w:szCs w:val="24"/>
+        </w:rPr>
+      </w:pPr>
+    </w:p>
+    <w:p>
+      <w:pPr>
+        <w:rPr>
+          <w:b/>
+          <w:bCs/>
+          <w:sz w:val="24"/>
+          <w:szCs w:val="24"/>
+        </w:rPr>
+      </w:pPr>
+    </w:p>
+    <w:p>
+      <w:pPr>
+        <w:rPr>
+          <w:b/>
+          <w:bCs/>
+          <w:sz w:val="24"/>
+          <w:szCs w:val="24"/>
+        </w:rPr>
+      </w:pPr>
+    </w:p>
+    <w:p>
+      <w:pPr>
+        <w:rPr>
+          <w:b/>
+          <w:bCs/>
+          <w:sz w:val="24"/>
+          <w:szCs w:val="24"/>
+        </w:rPr>
+      </w:pPr>
+    </w:p>
+    <w:p>
+      <w:pPr>
+        <w:rPr>
+          <w:b/>
+          <w:bCs/>
+          <w:sz w:val="24"/>
+          <w:szCs w:val="24"/>
+        </w:rPr>
+      </w:pPr>
+    </w:p>
+    <w:p>
+      <w:pPr>
+        <w:rPr>
+          <w:b/>
+          <w:bCs/>
+          <w:sz w:val="24"/>
+          <w:szCs w:val="24"/>
+        </w:rPr>
+      </w:pPr>
+    </w:p>
+    <w:p>
+      <w:pPr>
+        <w:rPr>
+          <w:b/>
+          <w:bCs/>
+          <w:sz w:val="24"/>
+          <w:szCs w:val="24"/>
+        </w:rPr>
+      </w:pPr>
+    </w:p>
+    <w:p>
+      <w:pPr>
+        <w:rPr>
+          <w:b/>
+          <w:bCs/>
+          <w:sz w:val="24"/>
+          <w:szCs w:val="24"/>
+        </w:rPr>
+      </w:pPr>
+    </w:p>
+    <w:p>
+      <w:pPr>
+        <w:rPr>
+          <w:b/>
+          <w:bCs/>
+          <w:sz w:val="24"/>
+          <w:szCs w:val="24"/>
+        </w:rPr>
+      </w:pPr>
+    </w:p>
+    <w:p>
+      <w:pPr>
+        <w:rPr>
+          <w:b/>
+          <w:bCs/>
+          <w:sz w:val="24"/>
+          <w:szCs w:val="24"/>
+        </w:rPr>
+      </w:pPr>
+    </w:p>
+    <w:p>
+      <w:pPr>
+        <w:rPr>
+          <w:b/>
+          <w:bCs/>
+          <w:sz w:val="24"/>
+          <w:szCs w:val="24"/>
+        </w:rPr>
+      </w:pPr>
+    </w:p>
+    <w:p>
+      <w:pPr>
+        <w:rPr>
+          <w:b/>
+          <w:bCs/>
+          <w:sz w:val="24"/>
+          <w:szCs w:val="24"/>
+        </w:rPr>
+      </w:pPr>
+    </w:p>
+    <w:p>
+      <w:pPr>
+        <w:rPr>
+          <w:b/>
+          <w:bCs/>
+          <w:sz w:val="24"/>
+          <w:szCs w:val="24"/>
+        </w:rPr>
+      </w:pPr>
+    </w:p>
+    <w:p>
+      <w:pPr>
+        <w:rPr>
+          <w:b/>
+          <w:bCs/>
+          <w:sz w:val="24"/>
+          <w:szCs w:val="24"/>
+        </w:rPr>
+      </w:pPr>
+    </w:p>
+    <w:p>
+      <w:pPr>
+        <w:pStyle w:val="Titre1"/>
+        <w:numPr>
+          <w:ilvl w:val="0"/>
+          <w:numId w:val="5"/>
+        </w:numPr>
+      </w:pPr>
+      <w:bookmarkStart w:id="0" w:name="_Toc106050729"/>
+      <w:r>
         <w:lastRenderedPageBreak/>
         <w:t>Objectif du projet :</w:t>
       </w:r>
-    </w:p>
+      <w:bookmarkEnd w:id="0"/>
+    </w:p>
+    <w:p/>
     <w:p>
       <w:pPr>
         <w:rPr>
@@ -363,35 +930,182 @@
           <w:sz w:val="24"/>
           <w:szCs w:val="24"/>
         </w:rPr>
-        <w:t>. Par exemple, avant 18h, seulement 400 places sont disponibles puis après 18h, 420 places sont disponibles, après 19h, 450 places… Puis à 8h du matin, le nombre de places disponibles retombe à 400 (si le nombre de personne garé dépasse les 400 à 8h,</w:t>
-      </w:r>
-      <w:r>
-        <w:rPr>
-          <w:sz w:val="24"/>
-          <w:szCs w:val="24"/>
-        </w:rPr>
-        <w:t xml:space="preserve"> il faudra attendre que suffisamment de personne partent avant de pouvoir accueillir de nouveau</w:t>
-      </w:r>
-      <w:r>
-        <w:rPr>
-          <w:sz w:val="24"/>
-          <w:szCs w:val="24"/>
-        </w:rPr>
-        <w:t>x</w:t>
-      </w:r>
-      <w:r>
-        <w:rPr>
-          <w:sz w:val="24"/>
-          <w:szCs w:val="24"/>
-        </w:rPr>
-        <w:t xml:space="preserve"> usagers).</w:t>
-      </w:r>
-      <w:r>
-        <w:rPr>
-          <w:sz w:val="24"/>
-          <w:szCs w:val="24"/>
-        </w:rPr>
-        <w:t xml:space="preserve"> Cependant, si une place abonnée est disponible, un abonné pourra entrer.</w:t>
+        <w:t>. Par exemple, 400 places sont</w:t>
+      </w:r>
+      <w:r>
+        <w:rPr>
+          <w:sz w:val="24"/>
+          <w:szCs w:val="24"/>
+        </w:rPr>
+        <w:t xml:space="preserve"> normalement</w:t>
+      </w:r>
+      <w:r>
+        <w:rPr>
+          <w:sz w:val="24"/>
+          <w:szCs w:val="24"/>
+        </w:rPr>
+        <w:t xml:space="preserve"> disponibles puis </w:t>
+      </w:r>
+      <w:r>
+        <w:rPr>
+          <w:sz w:val="24"/>
+          <w:szCs w:val="24"/>
+        </w:rPr>
+        <w:t>à</w:t>
+      </w:r>
+      <w:r>
+        <w:rPr>
+          <w:sz w:val="24"/>
+          <w:szCs w:val="24"/>
+        </w:rPr>
+        <w:t xml:space="preserve"> 18h, </w:t>
+      </w:r>
+      <w:r>
+        <w:rPr>
+          <w:sz w:val="24"/>
+          <w:szCs w:val="24"/>
+        </w:rPr>
+        <w:t>le parking ré</w:t>
+      </w:r>
+      <w:r>
+        <w:rPr>
+          <w:sz w:val="24"/>
+          <w:szCs w:val="24"/>
+        </w:rPr>
+        <w:t>duit son offre de service</w:t>
+      </w:r>
+      <w:r>
+        <w:rPr>
+          <w:sz w:val="24"/>
+          <w:szCs w:val="24"/>
+        </w:rPr>
+        <w:t xml:space="preserve">, </w:t>
+      </w:r>
+      <w:r>
+        <w:rPr>
+          <w:sz w:val="24"/>
+          <w:szCs w:val="24"/>
+        </w:rPr>
+        <w:t>uniquement 350 places sont disponibles</w:t>
+      </w:r>
+      <w:r>
+        <w:rPr>
+          <w:sz w:val="24"/>
+          <w:szCs w:val="24"/>
+        </w:rPr>
+        <w:t>,</w:t>
+      </w:r>
+      <w:r>
+        <w:rPr>
+          <w:sz w:val="24"/>
+          <w:szCs w:val="24"/>
+        </w:rPr>
+        <w:t xml:space="preserve"> </w:t>
+      </w:r>
+      <w:r>
+        <w:rPr>
+          <w:sz w:val="24"/>
+          <w:szCs w:val="24"/>
+        </w:rPr>
+        <w:t>puis, le nombre de place réaugmente progressivement</w:t>
+      </w:r>
+      <w:r>
+        <w:rPr>
+          <w:sz w:val="24"/>
+          <w:szCs w:val="24"/>
+        </w:rPr>
+        <w:t xml:space="preserve"> d’heure en heure</w:t>
+      </w:r>
+      <w:r>
+        <w:rPr>
+          <w:sz w:val="24"/>
+          <w:szCs w:val="24"/>
+        </w:rPr>
+        <w:t xml:space="preserve"> </w:t>
+      </w:r>
+      <w:r>
+        <w:rPr>
+          <w:sz w:val="24"/>
+          <w:szCs w:val="24"/>
+        </w:rPr>
+        <w:t xml:space="preserve">jusqu’à minuit, </w:t>
+      </w:r>
+      <w:r>
+        <w:rPr>
+          <w:sz w:val="24"/>
+          <w:szCs w:val="24"/>
+        </w:rPr>
+        <w:t xml:space="preserve">heure à laquelle </w:t>
+      </w:r>
+      <w:r>
+        <w:rPr>
+          <w:sz w:val="24"/>
+          <w:szCs w:val="24"/>
+        </w:rPr>
+        <w:t xml:space="preserve">le nombre de places disponibles </w:t>
+      </w:r>
+      <w:r>
+        <w:rPr>
+          <w:sz w:val="24"/>
+          <w:szCs w:val="24"/>
+        </w:rPr>
+        <w:t>remonte</w:t>
+      </w:r>
+      <w:r>
+        <w:rPr>
+          <w:sz w:val="24"/>
+          <w:szCs w:val="24"/>
+        </w:rPr>
+        <w:t xml:space="preserve"> à 400</w:t>
+      </w:r>
+      <w:r>
+        <w:rPr>
+          <w:sz w:val="24"/>
+          <w:szCs w:val="24"/>
+        </w:rPr>
+        <w:t xml:space="preserve">. Cette zone de débordement a pour objectif d’éviter </w:t>
+      </w:r>
+      <w:r>
+        <w:rPr>
+          <w:sz w:val="24"/>
+          <w:szCs w:val="24"/>
+        </w:rPr>
+        <w:t>que le parking soit con</w:t>
+      </w:r>
+      <w:r>
+        <w:rPr>
+          <w:sz w:val="24"/>
+          <w:szCs w:val="24"/>
+        </w:rPr>
+        <w:t xml:space="preserve">gestionné trop </w:t>
+      </w:r>
+      <w:r>
+        <w:rPr>
+          <w:sz w:val="24"/>
+          <w:szCs w:val="24"/>
+        </w:rPr>
+        <w:t>tôt et qu’il soit rempli au plus tard</w:t>
+      </w:r>
+      <w:r>
+        <w:rPr>
+          <w:sz w:val="24"/>
+          <w:szCs w:val="24"/>
+        </w:rPr>
+        <w:t xml:space="preserve">. </w:t>
+      </w:r>
+      <w:r>
+        <w:rPr>
+          <w:sz w:val="24"/>
+          <w:szCs w:val="24"/>
+        </w:rPr>
+        <w:t xml:space="preserve"> </w:t>
+      </w:r>
+      <w:r>
+        <w:rPr>
+          <w:sz w:val="24"/>
+          <w:szCs w:val="24"/>
+        </w:rPr>
+        <w:t>Cependant, si une place abonnée est disponible, un abonné pourra entrer.</w:t>
       </w:r>
     </w:p>
     <w:p>
@@ -420,63 +1134,161 @@
     </w:p>
     <w:p>
       <w:pPr>
-        <w:rPr>
-          <w:b/>
-          <w:bCs/>
-          <w:sz w:val="24"/>
-          <w:szCs w:val="24"/>
-        </w:rPr>
-      </w:pPr>
-      <w:r>
-        <w:rPr>
-          <w:b/>
-          <w:bCs/>
-          <w:sz w:val="24"/>
-          <w:szCs w:val="24"/>
-        </w:rPr>
+        <w:ind w:left="360"/>
+        <w:rPr>
+          <w:sz w:val="24"/>
+          <w:szCs w:val="24"/>
+        </w:rPr>
+      </w:pPr>
+    </w:p>
+    <w:p>
+      <w:pPr>
+        <w:ind w:left="360"/>
+        <w:rPr>
+          <w:sz w:val="24"/>
+          <w:szCs w:val="24"/>
+        </w:rPr>
+      </w:pPr>
+    </w:p>
+    <w:p>
+      <w:pPr>
+        <w:ind w:left="360"/>
+        <w:rPr>
+          <w:sz w:val="24"/>
+          <w:szCs w:val="24"/>
+        </w:rPr>
+      </w:pPr>
+    </w:p>
+    <w:p>
+      <w:pPr>
+        <w:ind w:left="360"/>
+        <w:rPr>
+          <w:sz w:val="24"/>
+          <w:szCs w:val="24"/>
+        </w:rPr>
+      </w:pPr>
+    </w:p>
+    <w:p>
+      <w:pPr>
+        <w:ind w:left="360"/>
+        <w:rPr>
+          <w:sz w:val="24"/>
+          <w:szCs w:val="24"/>
+        </w:rPr>
+      </w:pPr>
+    </w:p>
+    <w:p>
+      <w:pPr>
+        <w:ind w:left="360"/>
+        <w:rPr>
+          <w:sz w:val="24"/>
+          <w:szCs w:val="24"/>
+        </w:rPr>
+      </w:pPr>
+    </w:p>
+    <w:p>
+      <w:pPr>
+        <w:ind w:left="360"/>
+        <w:rPr>
+          <w:sz w:val="24"/>
+          <w:szCs w:val="24"/>
+        </w:rPr>
+      </w:pPr>
+    </w:p>
+    <w:p>
+      <w:pPr>
+        <w:ind w:left="360"/>
+        <w:rPr>
+          <w:sz w:val="24"/>
+          <w:szCs w:val="24"/>
+        </w:rPr>
+      </w:pPr>
+    </w:p>
+    <w:p>
+      <w:pPr>
+        <w:ind w:left="360"/>
+        <w:rPr>
+          <w:sz w:val="24"/>
+          <w:szCs w:val="24"/>
+        </w:rPr>
+      </w:pPr>
+    </w:p>
+    <w:p>
+      <w:pPr>
+        <w:ind w:left="360"/>
+        <w:rPr>
+          <w:sz w:val="24"/>
+          <w:szCs w:val="24"/>
+        </w:rPr>
+      </w:pPr>
+    </w:p>
+    <w:p>
+      <w:pPr>
+        <w:rPr>
+          <w:sz w:val="24"/>
+          <w:szCs w:val="24"/>
+        </w:rPr>
+      </w:pPr>
+    </w:p>
+    <w:p>
+      <w:pPr>
+        <w:pStyle w:val="Titre1"/>
+        <w:numPr>
+          <w:ilvl w:val="0"/>
+          <w:numId w:val="5"/>
+        </w:numPr>
+      </w:pPr>
+      <w:bookmarkStart w:id="1" w:name="_Toc106050730"/>
+      <w:r>
+        <w:lastRenderedPageBreak/>
         <w:t>Solution</w:t>
       </w:r>
       <w:r>
-        <w:rPr>
-          <w:b/>
-          <w:bCs/>
-          <w:sz w:val="24"/>
-          <w:szCs w:val="24"/>
-        </w:rPr>
         <w:t>s</w:t>
       </w:r>
       <w:r>
-        <w:rPr>
-          <w:b/>
-          <w:bCs/>
-          <w:sz w:val="24"/>
-          <w:szCs w:val="24"/>
-        </w:rPr>
         <w:t xml:space="preserve"> techniques</w:t>
       </w:r>
       <w:r>
-        <w:rPr>
-          <w:b/>
-          <w:bCs/>
-          <w:sz w:val="24"/>
-          <w:szCs w:val="24"/>
-        </w:rPr>
         <w:t> :</w:t>
       </w:r>
-    </w:p>
-    <w:p>
-      <w:pPr>
-        <w:rPr>
-          <w:sz w:val="24"/>
-          <w:szCs w:val="24"/>
-        </w:rPr>
-      </w:pPr>
-      <w:r>
-        <w:rPr>
-          <w:sz w:val="24"/>
-          <w:szCs w:val="24"/>
-        </w:rPr>
-        <w:t>Chaque voiture seront des threads</w:t>
+      <w:bookmarkEnd w:id="1"/>
+    </w:p>
+    <w:p/>
+    <w:p>
+      <w:pPr>
+        <w:rPr>
+          <w:sz w:val="24"/>
+          <w:szCs w:val="24"/>
+        </w:rPr>
+      </w:pPr>
+      <w:r>
+        <w:rPr>
+          <w:sz w:val="24"/>
+          <w:szCs w:val="24"/>
+        </w:rPr>
+        <w:t xml:space="preserve">Chaque voiture </w:t>
+      </w:r>
+      <w:r>
+        <w:rPr>
+          <w:sz w:val="24"/>
+          <w:szCs w:val="24"/>
+        </w:rPr>
+        <w:t>sera</w:t>
+      </w:r>
+      <w:r>
+        <w:rPr>
+          <w:sz w:val="24"/>
+          <w:szCs w:val="24"/>
+        </w:rPr>
+        <w:t xml:space="preserve"> </w:t>
+      </w:r>
+      <w:r>
+        <w:rPr>
+          <w:sz w:val="24"/>
+          <w:szCs w:val="24"/>
+        </w:rPr>
+        <w:t>un thread</w:t>
       </w:r>
       <w:r>
         <w:rPr>
@@ -617,14 +1429,6 @@
           <w:szCs w:val="24"/>
         </w:rPr>
       </w:pPr>
-    </w:p>
-    <w:p>
-      <w:pPr>
-        <w:rPr>
-          <w:sz w:val="24"/>
-          <w:szCs w:val="24"/>
-        </w:rPr>
-      </w:pPr>
       <w:r>
         <w:rPr>
           <w:sz w:val="24"/>
@@ -644,7 +1448,35 @@
           <w:sz w:val="24"/>
           <w:szCs w:val="24"/>
         </w:rPr>
-        <w:t> :</w:t>
+        <w:t> </w:t>
+      </w:r>
+      <w:r>
+        <w:rPr>
+          <w:sz w:val="24"/>
+          <w:szCs w:val="24"/>
+        </w:rPr>
+        <w:t>et occupe le rôle de superviseur</w:t>
+      </w:r>
+      <w:r>
+        <w:rPr>
+          <w:sz w:val="24"/>
+          <w:szCs w:val="24"/>
+        </w:rPr>
+        <w:t>, c’est-à-dire qu’il prend</w:t>
+      </w:r>
+      <w:r>
+        <w:rPr>
+          <w:sz w:val="24"/>
+          <w:szCs w:val="24"/>
+        </w:rPr>
+        <w:t xml:space="preserve"> la quasi-totalité des </w:t>
+      </w:r>
+      <w:r>
+        <w:rPr>
+          <w:sz w:val="24"/>
+          <w:szCs w:val="24"/>
+        </w:rPr>
+        <w:t>décisions :</w:t>
       </w:r>
     </w:p>
     <w:p>
@@ -720,100 +1552,932 @@
           <w:sz w:val="24"/>
           <w:szCs w:val="24"/>
         </w:rPr>
+        <w:t>Si l’usager n’a pas l’autorisation d’accéder à la barrière, le feu reste rouge</w:t>
+      </w:r>
+      <w:r>
+        <w:rPr>
+          <w:sz w:val="24"/>
+          <w:szCs w:val="24"/>
+        </w:rPr>
+        <w:t xml:space="preserve"> et le message est émis</w:t>
+      </w:r>
+      <w:r>
+        <w:rPr>
+          <w:sz w:val="24"/>
+          <w:szCs w:val="24"/>
+        </w:rPr>
+        <w:t xml:space="preserve">. Sinon, le feu passe au vert et </w:t>
+      </w:r>
+      <w:r>
+        <w:rPr>
+          <w:sz w:val="24"/>
+          <w:szCs w:val="24"/>
+        </w:rPr>
+        <w:t>le message est émis</w:t>
+      </w:r>
+      <w:r>
+        <w:rPr>
+          <w:sz w:val="24"/>
+          <w:szCs w:val="24"/>
+        </w:rPr>
+        <w:t xml:space="preserve">. Le parking s’endort via </w:t>
+      </w:r>
+      <w:r>
+        <w:rPr>
+          <w:sz w:val="24"/>
+          <w:szCs w:val="24"/>
+        </w:rPr>
+        <w:t>un sémaphore</w:t>
+      </w:r>
+      <w:r>
+        <w:rPr>
+          <w:sz w:val="24"/>
+          <w:szCs w:val="24"/>
+        </w:rPr>
+        <w:t xml:space="preserve"> et sera réveill</w:t>
+      </w:r>
+      <w:r>
+        <w:rPr>
+          <w:sz w:val="24"/>
+          <w:szCs w:val="24"/>
+        </w:rPr>
+        <w:t>é</w:t>
+      </w:r>
+      <w:r>
+        <w:rPr>
+          <w:sz w:val="24"/>
+          <w:szCs w:val="24"/>
+        </w:rPr>
+        <w:t xml:space="preserve"> lorsque l’usager est sorti de la voie. Puis il traitera le message suivant.</w:t>
+      </w:r>
+    </w:p>
+    <w:p>
+      <w:pPr>
+        <w:rPr>
+          <w:sz w:val="24"/>
+          <w:szCs w:val="24"/>
+        </w:rPr>
+      </w:pPr>
+      <w:r>
+        <w:rPr>
+          <w:sz w:val="24"/>
+          <w:szCs w:val="24"/>
+        </w:rPr>
+        <w:t>Le programme possède deux compteurs de place</w:t>
+      </w:r>
+      <w:r>
+        <w:rPr>
+          <w:sz w:val="24"/>
+          <w:szCs w:val="24"/>
+        </w:rPr>
+        <w:t>s</w:t>
+      </w:r>
+      <w:r>
+        <w:rPr>
+          <w:sz w:val="24"/>
+          <w:szCs w:val="24"/>
+        </w:rPr>
+        <w:t xml:space="preserve"> disponibles : </w:t>
+      </w:r>
+      <w:r>
+        <w:rPr>
+          <w:sz w:val="24"/>
+          <w:szCs w:val="24"/>
+        </w:rPr>
+        <w:t>un compteur</w:t>
+      </w:r>
+      <w:r>
+        <w:rPr>
+          <w:sz w:val="24"/>
+          <w:szCs w:val="24"/>
+        </w:rPr>
+        <w:t xml:space="preserve"> pour les places abonnés et un pour </w:t>
+      </w:r>
+      <w:r>
+        <w:rPr>
+          <w:sz w:val="24"/>
+          <w:szCs w:val="24"/>
+        </w:rPr>
+        <w:t>les places non abonnées</w:t>
+      </w:r>
+      <w:r>
+        <w:rPr>
+          <w:sz w:val="24"/>
+          <w:szCs w:val="24"/>
+        </w:rPr>
+        <w:t>.</w:t>
+      </w:r>
+      <w:r>
+        <w:rPr>
+          <w:sz w:val="24"/>
+          <w:szCs w:val="24"/>
+        </w:rPr>
+        <w:t xml:space="preserve"> Ces compteurs sont incrémentés lorsqu’un usager rentre dans le parking et décrément</w:t>
+      </w:r>
+      <w:r>
+        <w:rPr>
+          <w:sz w:val="24"/>
+          <w:szCs w:val="24"/>
+        </w:rPr>
+        <w:t>é</w:t>
+      </w:r>
+      <w:r>
+        <w:rPr>
+          <w:sz w:val="24"/>
+          <w:szCs w:val="24"/>
+        </w:rPr>
+        <w:t>s</w:t>
+      </w:r>
+      <w:r>
+        <w:rPr>
+          <w:sz w:val="24"/>
+          <w:szCs w:val="24"/>
+        </w:rPr>
+        <w:t xml:space="preserve"> lorsqu’un usager sort. Si un abonné accède à une place non abonnée, son thread ID est mémorisé. Lorsqu’un abonné souhaite sortir du parking, son ID est comparé à cette liste afin de décrémenter le bon compteur.</w:t>
+      </w:r>
+    </w:p>
+    <w:p>
+      <w:pPr>
+        <w:rPr>
+          <w:sz w:val="24"/>
+          <w:szCs w:val="24"/>
+        </w:rPr>
+      </w:pPr>
+      <w:r>
+        <w:rPr>
+          <w:sz w:val="24"/>
+          <w:szCs w:val="24"/>
+        </w:rPr>
+        <w:t>Un thread s’occupe de la gestion du temps. Selon l’heure, ce thread modifie le nombre de place disponible.</w:t>
+      </w:r>
+    </w:p>
+    <w:p>
+      <w:pPr>
+        <w:rPr>
+          <w:sz w:val="24"/>
+          <w:szCs w:val="24"/>
+        </w:rPr>
+      </w:pPr>
+      <w:r>
+        <w:rPr>
+          <w:sz w:val="24"/>
+          <w:szCs w:val="24"/>
+        </w:rPr>
+        <w:t xml:space="preserve">Les compteurs sont donc des ressources critiques. Des </w:t>
+      </w:r>
+      <w:r>
+        <w:rPr>
+          <w:sz w:val="24"/>
+          <w:szCs w:val="24"/>
+        </w:rPr>
+        <w:t>mutex</w:t>
+      </w:r>
+      <w:r>
+        <w:rPr>
+          <w:sz w:val="24"/>
+          <w:szCs w:val="24"/>
+        </w:rPr>
+        <w:t xml:space="preserve"> seront donc utilisés pour réguler leur accès.</w:t>
+      </w:r>
+    </w:p>
+    <w:p>
+      <w:pPr>
+        <w:rPr>
+          <w:sz w:val="24"/>
+          <w:szCs w:val="24"/>
+        </w:rPr>
+      </w:pPr>
+      <w:r>
+        <w:rPr>
+          <w:sz w:val="24"/>
+          <w:szCs w:val="24"/>
+        </w:rPr>
+        <w:t>Une fonction Attendre sera écrite et permettra de modifier l’accélération du temps.</w:t>
+      </w:r>
+    </w:p>
+    <w:p>
+      <w:pPr>
+        <w:rPr>
+          <w:sz w:val="24"/>
+          <w:szCs w:val="24"/>
+        </w:rPr>
+      </w:pPr>
+      <w:r>
+        <w:rPr>
+          <w:sz w:val="24"/>
+          <w:szCs w:val="24"/>
+        </w:rPr>
+        <w:t>Un thread générera des voitures toutes les X secondes simulées (0&lt;X&lt;60</w:t>
+      </w:r>
+      <w:r>
+        <w:rPr>
+          <w:sz w:val="24"/>
+          <w:szCs w:val="24"/>
+        </w:rPr>
+        <w:t xml:space="preserve"> </w:t>
+      </w:r>
+      <w:r>
+        <w:rPr>
+          <w:sz w:val="24"/>
+          <w:szCs w:val="24"/>
+        </w:rPr>
+        <w:t>secondes)</w:t>
+      </w:r>
+    </w:p>
+    <w:p>
+      <w:pPr>
+        <w:rPr>
+          <w:sz w:val="24"/>
+          <w:szCs w:val="24"/>
+        </w:rPr>
+      </w:pPr>
+    </w:p>
+    <w:p>
+      <w:pPr>
+        <w:rPr>
+          <w:sz w:val="24"/>
+          <w:szCs w:val="24"/>
+        </w:rPr>
+      </w:pPr>
+    </w:p>
+    <w:p>
+      <w:pPr>
+        <w:rPr>
+          <w:sz w:val="24"/>
+          <w:szCs w:val="24"/>
+        </w:rPr>
+      </w:pPr>
+    </w:p>
+    <w:p>
+      <w:pPr>
+        <w:rPr>
+          <w:sz w:val="24"/>
+          <w:szCs w:val="24"/>
+        </w:rPr>
+      </w:pPr>
+    </w:p>
+    <w:p>
+      <w:pPr>
+        <w:rPr>
+          <w:sz w:val="24"/>
+          <w:szCs w:val="24"/>
+          <w:u w:val="single"/>
+        </w:rPr>
+      </w:pPr>
+      <w:r>
+        <w:rPr>
+          <w:sz w:val="24"/>
+          <w:szCs w:val="24"/>
+          <w:u w:val="single"/>
+        </w:rPr>
+        <w:drawing>
+          <wp:anchor distT="0" distB="0" distL="114300" distR="114300" simplePos="0" relativeHeight="251661312" behindDoc="0" locked="0" layoutInCell="1" allowOverlap="1" wp14:anchorId="3323F4CC" wp14:editId="456201F3">
+            <wp:simplePos x="0" y="0"/>
+            <wp:positionH relativeFrom="page">
+              <wp:align>left</wp:align>
+            </wp:positionH>
+            <wp:positionV relativeFrom="paragraph">
+              <wp:posOffset>303188</wp:posOffset>
+            </wp:positionV>
+            <wp:extent cx="7579995" cy="4255135"/>
+            <wp:effectExtent l="0" t="0" r="1905" b="0"/>
+            <wp:wrapSquare wrapText="bothSides"/>
+            <wp:docPr id="5" name="Image 5"/>
+            <wp:cNvGraphicFramePr>
+              <a:graphicFrameLocks xmlns:a="http://schemas.openxmlformats.org/drawingml/2006/main" noChangeAspect="1"/>
+            </wp:cNvGraphicFramePr>
+            <a:graphic xmlns:a="http://schemas.openxmlformats.org/drawingml/2006/main">
+              <a:graphicData uri="http://schemas.openxmlformats.org/drawingml/2006/picture">
+                <pic:pic xmlns:pic="http://schemas.openxmlformats.org/drawingml/2006/picture">
+                  <pic:nvPicPr>
+                    <pic:cNvPr id="1" name=""/>
+                    <pic:cNvPicPr/>
+                  </pic:nvPicPr>
+                  <pic:blipFill>
+                    <a:blip r:embed="rId6">
+                      <a:extLst>
+                        <a:ext uri="{28A0092B-C50C-407E-A947-70E740481C1C}">
+                          <a14:useLocalDpi xmlns:a14="http://schemas.microsoft.com/office/drawing/2010/main" val="0"/>
+                        </a:ext>
+                      </a:extLst>
+                    </a:blip>
+                    <a:stretch>
+                      <a:fillRect/>
+                    </a:stretch>
+                  </pic:blipFill>
+                  <pic:spPr>
+                    <a:xfrm>
+                      <a:off x="0" y="0"/>
+                      <a:ext cx="7586007" cy="4258556"/>
+                    </a:xfrm>
+                    <a:prstGeom prst="rect">
+                      <a:avLst/>
+                    </a:prstGeom>
+                  </pic:spPr>
+                </pic:pic>
+              </a:graphicData>
+            </a:graphic>
+            <wp14:sizeRelH relativeFrom="margin">
+              <wp14:pctWidth>0</wp14:pctWidth>
+            </wp14:sizeRelH>
+            <wp14:sizeRelV relativeFrom="margin">
+              <wp14:pctHeight>0</wp14:pctHeight>
+            </wp14:sizeRelV>
+          </wp:anchor>
+        </w:drawing>
+      </w:r>
+      <w:r>
+        <w:rPr>
+          <w:sz w:val="24"/>
+          <w:szCs w:val="24"/>
+          <w:u w:val="single"/>
+        </w:rPr>
+        <w:t>Voici</w:t>
+      </w:r>
+      <w:r>
+        <w:rPr>
+          <w:sz w:val="24"/>
+          <w:szCs w:val="24"/>
+          <w:u w:val="single"/>
+        </w:rPr>
+        <w:t xml:space="preserve"> la représentation du fonctionnement </w:t>
+      </w:r>
+      <w:r>
+        <w:rPr>
+          <w:sz w:val="24"/>
+          <w:szCs w:val="24"/>
+          <w:u w:val="single"/>
+        </w:rPr>
+        <w:t xml:space="preserve">global </w:t>
+      </w:r>
+      <w:r>
+        <w:rPr>
+          <w:sz w:val="24"/>
+          <w:szCs w:val="24"/>
+          <w:u w:val="single"/>
+        </w:rPr>
+        <w:t>sous forme de diagramme :</w:t>
+      </w:r>
+    </w:p>
+    <w:p>
+      <w:pPr>
+        <w:rPr>
+          <w:sz w:val="24"/>
+          <w:szCs w:val="24"/>
+        </w:rPr>
+      </w:pPr>
+    </w:p>
+    <w:p>
+      <w:pPr>
+        <w:rPr>
+          <w:sz w:val="24"/>
+          <w:szCs w:val="24"/>
+        </w:rPr>
+      </w:pPr>
+    </w:p>
+    <w:p>
+      <w:pPr>
+        <w:rPr>
+          <w:sz w:val="24"/>
+          <w:szCs w:val="24"/>
+        </w:rPr>
+      </w:pPr>
+    </w:p>
+    <w:p>
+      <w:pPr>
+        <w:rPr>
+          <w:sz w:val="24"/>
+          <w:szCs w:val="24"/>
+        </w:rPr>
+      </w:pPr>
+    </w:p>
+    <w:p>
+      <w:pPr>
+        <w:rPr>
+          <w:sz w:val="24"/>
+          <w:szCs w:val="24"/>
+        </w:rPr>
+      </w:pPr>
+    </w:p>
+    <w:p>
+      <w:pPr>
+        <w:rPr>
+          <w:sz w:val="24"/>
+          <w:szCs w:val="24"/>
+        </w:rPr>
+      </w:pPr>
+    </w:p>
+    <w:p>
+      <w:pPr>
+        <w:rPr>
+          <w:sz w:val="24"/>
+          <w:szCs w:val="24"/>
+        </w:rPr>
+      </w:pPr>
+    </w:p>
+    <w:p>
+      <w:pPr>
+        <w:rPr>
+          <w:sz w:val="24"/>
+          <w:szCs w:val="24"/>
+        </w:rPr>
+      </w:pPr>
+    </w:p>
+    <w:p>
+      <w:pPr>
+        <w:rPr>
+          <w:sz w:val="24"/>
+          <w:szCs w:val="24"/>
+        </w:rPr>
+      </w:pPr>
+    </w:p>
+    <w:p>
+      <w:pPr>
+        <w:rPr>
+          <w:sz w:val="24"/>
+          <w:szCs w:val="24"/>
+        </w:rPr>
+      </w:pPr>
+    </w:p>
+    <w:p>
+      <w:pPr>
+        <w:rPr>
+          <w:sz w:val="24"/>
+          <w:szCs w:val="24"/>
+        </w:rPr>
+      </w:pPr>
+    </w:p>
+    <w:p>
+      <w:pPr>
+        <w:rPr>
+          <w:sz w:val="24"/>
+          <w:szCs w:val="24"/>
+        </w:rPr>
+      </w:pPr>
+    </w:p>
+    <w:p>
+      <w:pPr>
+        <w:pStyle w:val="Titre1"/>
+        <w:numPr>
+          <w:ilvl w:val="0"/>
+          <w:numId w:val="5"/>
+        </w:numPr>
+      </w:pPr>
+      <w:bookmarkStart w:id="2" w:name="_Toc106050731"/>
+      <w:r>
         <w:lastRenderedPageBreak/>
-        <w:t>Si l’usager n’a pas l’autorisation d’accéder à la barrière, le feu reste rouge</w:t>
-      </w:r>
-      <w:r>
-        <w:rPr>
-          <w:sz w:val="24"/>
-          <w:szCs w:val="24"/>
-        </w:rPr>
-        <w:t xml:space="preserve"> et le message est émis</w:t>
-      </w:r>
-      <w:r>
-        <w:rPr>
-          <w:sz w:val="24"/>
-          <w:szCs w:val="24"/>
-        </w:rPr>
-        <w:t xml:space="preserve">. Sinon, le feu passe au vert et </w:t>
-      </w:r>
-      <w:r>
-        <w:rPr>
-          <w:sz w:val="24"/>
-          <w:szCs w:val="24"/>
-        </w:rPr>
-        <w:t>le message est émis</w:t>
-      </w:r>
-      <w:r>
-        <w:rPr>
-          <w:sz w:val="24"/>
-          <w:szCs w:val="24"/>
-        </w:rPr>
-        <w:t xml:space="preserve">. Le parking s’endort via </w:t>
-      </w:r>
-      <w:r>
-        <w:rPr>
-          <w:sz w:val="24"/>
-          <w:szCs w:val="24"/>
-        </w:rPr>
-        <w:t>une sémaphore</w:t>
-      </w:r>
-      <w:r>
-        <w:rPr>
-          <w:sz w:val="24"/>
-          <w:szCs w:val="24"/>
-        </w:rPr>
-        <w:t xml:space="preserve"> et sera réveill</w:t>
-      </w:r>
-      <w:r>
-        <w:rPr>
-          <w:sz w:val="24"/>
-          <w:szCs w:val="24"/>
-        </w:rPr>
-        <w:t>é</w:t>
-      </w:r>
-      <w:r>
-        <w:rPr>
-          <w:sz w:val="24"/>
-          <w:szCs w:val="24"/>
-        </w:rPr>
-        <w:t xml:space="preserve"> lorsque l’usager est sorti de la voie. Puis il traitera le message suivant.</w:t>
-      </w:r>
-    </w:p>
-    <w:p>
-      <w:pPr>
-        <w:rPr>
-          <w:sz w:val="24"/>
-          <w:szCs w:val="24"/>
-        </w:rPr>
-      </w:pPr>
-      <w:r>
-        <w:rPr>
-          <w:sz w:val="24"/>
-          <w:szCs w:val="24"/>
-        </w:rPr>
-        <w:t xml:space="preserve">Le programme possède deux compteurs de place disponibles : </w:t>
-      </w:r>
-      <w:r>
-        <w:rPr>
-          <w:sz w:val="24"/>
-          <w:szCs w:val="24"/>
-        </w:rPr>
-        <w:t>un compteur</w:t>
-      </w:r>
-      <w:r>
-        <w:rPr>
-          <w:sz w:val="24"/>
-          <w:szCs w:val="24"/>
-        </w:rPr>
-        <w:t xml:space="preserve"> pour les places abonnés et un pour </w:t>
-      </w:r>
-      <w:r>
-        <w:rPr>
-          <w:sz w:val="24"/>
-          <w:szCs w:val="24"/>
-        </w:rPr>
-        <w:t>les places non abonnées</w:t>
+        <w:t>Diagramme</w:t>
+      </w:r>
+      <w:r>
+        <w:t>s</w:t>
+      </w:r>
+      <w:r>
+        <w:t xml:space="preserve"> (réseau</w:t>
+      </w:r>
+      <w:r>
+        <w:t>x</w:t>
+      </w:r>
+      <w:r>
+        <w:t xml:space="preserve"> de Pétri)</w:t>
+      </w:r>
+      <w:bookmarkEnd w:id="2"/>
+    </w:p>
+    <w:p/>
+    <w:p>
+      <w:r>
+        <w:drawing>
+          <wp:anchor distT="0" distB="0" distL="114300" distR="114300" simplePos="0" relativeHeight="251658240" behindDoc="0" locked="0" layoutInCell="1" allowOverlap="1" wp14:anchorId="7A2C91B9" wp14:editId="47BAC6D2">
+            <wp:simplePos x="0" y="0"/>
+            <wp:positionH relativeFrom="page">
+              <wp:align>left</wp:align>
+            </wp:positionH>
+            <wp:positionV relativeFrom="paragraph">
+              <wp:posOffset>137502</wp:posOffset>
+            </wp:positionV>
+            <wp:extent cx="7574280" cy="4508500"/>
+            <wp:effectExtent l="0" t="0" r="7620" b="6350"/>
+            <wp:wrapNone/>
+            <wp:docPr id="1" name="Image 1"/>
+            <wp:cNvGraphicFramePr>
+              <a:graphicFrameLocks xmlns:a="http://schemas.openxmlformats.org/drawingml/2006/main" noChangeAspect="1"/>
+            </wp:cNvGraphicFramePr>
+            <a:graphic xmlns:a="http://schemas.openxmlformats.org/drawingml/2006/main">
+              <a:graphicData uri="http://schemas.openxmlformats.org/drawingml/2006/picture">
+                <pic:pic xmlns:pic="http://schemas.openxmlformats.org/drawingml/2006/picture">
+                  <pic:nvPicPr>
+                    <pic:cNvPr id="1" name=""/>
+                    <pic:cNvPicPr/>
+                  </pic:nvPicPr>
+                  <pic:blipFill>
+                    <a:blip r:embed="rId7">
+                      <a:extLst>
+                        <a:ext uri="{28A0092B-C50C-407E-A947-70E740481C1C}">
+                          <a14:useLocalDpi xmlns:a14="http://schemas.microsoft.com/office/drawing/2010/main" val="0"/>
+                        </a:ext>
+                      </a:extLst>
+                    </a:blip>
+                    <a:stretch>
+                      <a:fillRect/>
+                    </a:stretch>
+                  </pic:blipFill>
+                  <pic:spPr>
+                    <a:xfrm>
+                      <a:off x="0" y="0"/>
+                      <a:ext cx="7574280" cy="4508500"/>
+                    </a:xfrm>
+                    <a:prstGeom prst="rect">
+                      <a:avLst/>
+                    </a:prstGeom>
+                  </pic:spPr>
+                </pic:pic>
+              </a:graphicData>
+            </a:graphic>
+            <wp14:sizeRelH relativeFrom="margin">
+              <wp14:pctWidth>0</wp14:pctWidth>
+            </wp14:sizeRelH>
+            <wp14:sizeRelV relativeFrom="margin">
+              <wp14:pctHeight>0</wp14:pctHeight>
+            </wp14:sizeRelV>
+          </wp:anchor>
+        </w:drawing>
+      </w:r>
+    </w:p>
+    <w:p/>
+    <w:p/>
+    <w:p/>
+    <w:p>
+      <w:pPr>
+        <w:rPr>
+          <w:sz w:val="24"/>
+          <w:szCs w:val="24"/>
+        </w:rPr>
+      </w:pPr>
+    </w:p>
+    <w:p>
+      <w:pPr>
+        <w:rPr>
+          <w:sz w:val="24"/>
+          <w:szCs w:val="24"/>
+        </w:rPr>
+      </w:pPr>
+    </w:p>
+    <w:p>
+      <w:pPr>
+        <w:rPr>
+          <w:sz w:val="24"/>
+          <w:szCs w:val="24"/>
+        </w:rPr>
+      </w:pPr>
+    </w:p>
+    <w:p>
+      <w:pPr>
+        <w:rPr>
+          <w:sz w:val="24"/>
+          <w:szCs w:val="24"/>
+        </w:rPr>
+      </w:pPr>
+    </w:p>
+    <w:p>
+      <w:pPr>
+        <w:rPr>
+          <w:sz w:val="24"/>
+          <w:szCs w:val="24"/>
+        </w:rPr>
+      </w:pPr>
+    </w:p>
+    <w:p>
+      <w:pPr>
+        <w:rPr>
+          <w:sz w:val="24"/>
+          <w:szCs w:val="24"/>
+        </w:rPr>
+      </w:pPr>
+    </w:p>
+    <w:p>
+      <w:pPr>
+        <w:rPr>
+          <w:sz w:val="24"/>
+          <w:szCs w:val="24"/>
+        </w:rPr>
+      </w:pPr>
+    </w:p>
+    <w:p>
+      <w:pPr>
+        <w:rPr>
+          <w:sz w:val="24"/>
+          <w:szCs w:val="24"/>
+        </w:rPr>
+      </w:pPr>
+    </w:p>
+    <w:p>
+      <w:pPr>
+        <w:rPr>
+          <w:sz w:val="24"/>
+          <w:szCs w:val="24"/>
+        </w:rPr>
+      </w:pPr>
+    </w:p>
+    <w:p>
+      <w:pPr>
+        <w:rPr>
+          <w:sz w:val="24"/>
+          <w:szCs w:val="24"/>
+        </w:rPr>
+      </w:pPr>
+    </w:p>
+    <w:p>
+      <w:pPr>
+        <w:rPr>
+          <w:sz w:val="24"/>
+          <w:szCs w:val="24"/>
+        </w:rPr>
+      </w:pPr>
+    </w:p>
+    <w:p>
+      <w:pPr>
+        <w:rPr>
+          <w:sz w:val="24"/>
+          <w:szCs w:val="24"/>
+        </w:rPr>
+      </w:pPr>
+      <w:r>
+        <w:rPr>
+          <w:noProof/>
+        </w:rPr>
+        <mc:AlternateContent>
+          <mc:Choice Requires="wps">
+            <w:drawing>
+              <wp:anchor distT="0" distB="0" distL="114300" distR="114300" simplePos="0" relativeHeight="251660288" behindDoc="0" locked="0" layoutInCell="1" allowOverlap="1" wp14:anchorId="22A1ADC3" wp14:editId="0ADF4F26">
+                <wp:simplePos x="0" y="0"/>
+                <wp:positionH relativeFrom="page">
+                  <wp:align>left</wp:align>
+                </wp:positionH>
+                <wp:positionV relativeFrom="paragraph">
+                  <wp:posOffset>129052</wp:posOffset>
+                </wp:positionV>
+                <wp:extent cx="7574280" cy="635"/>
+                <wp:effectExtent l="0" t="0" r="7620" b="3810"/>
+                <wp:wrapNone/>
+                <wp:docPr id="2" name="Zone de texte 2"/>
+                <wp:cNvGraphicFramePr/>
+                <a:graphic xmlns:a="http://schemas.openxmlformats.org/drawingml/2006/main">
+                  <a:graphicData uri="http://schemas.microsoft.com/office/word/2010/wordprocessingShape">
+                    <wps:wsp>
+                      <wps:cNvSpPr txBox="1"/>
+                      <wps:spPr>
+                        <a:xfrm>
+                          <a:off x="0" y="0"/>
+                          <a:ext cx="7574280" cy="635"/>
+                        </a:xfrm>
+                        <a:prstGeom prst="rect">
+                          <a:avLst/>
+                        </a:prstGeom>
+                        <a:solidFill>
+                          <a:prstClr val="white"/>
+                        </a:solidFill>
+                        <a:ln>
+                          <a:noFill/>
+                        </a:ln>
+                      </wps:spPr>
+                      <wps:txbx>
+                        <w:txbxContent>
+                          <w:p>
+                            <w:pPr>
+                              <w:pStyle w:val="Lgende"/>
+                              <w:jc w:val="center"/>
+                              <w:rPr>
+                                <w:sz w:val="20"/>
+                                <w:szCs w:val="20"/>
+                              </w:rPr>
+                            </w:pPr>
+                            <w:r>
+                              <w:rPr>
+                                <w:sz w:val="20"/>
+                                <w:szCs w:val="20"/>
+                              </w:rPr>
+                              <w:t xml:space="preserve">Figure </w:t>
+                            </w:r>
+                            <w:r>
+                              <w:rPr>
+                                <w:sz w:val="20"/>
+                                <w:szCs w:val="20"/>
+                              </w:rPr>
+                              <w:fldChar w:fldCharType="begin"/>
+                            </w:r>
+                            <w:r>
+                              <w:rPr>
+                                <w:sz w:val="20"/>
+                                <w:szCs w:val="20"/>
+                              </w:rPr>
+                              <w:instrText xml:space="preserve"> SEQ Figure \* ARABIC </w:instrText>
+                            </w:r>
+                            <w:r>
+                              <w:rPr>
+                                <w:sz w:val="20"/>
+                                <w:szCs w:val="20"/>
+                              </w:rPr>
+                              <w:fldChar w:fldCharType="separate"/>
+                            </w:r>
+                            <w:r>
+                              <w:rPr>
+                                <w:noProof/>
+                                <w:sz w:val="20"/>
+                                <w:szCs w:val="20"/>
+                              </w:rPr>
+                              <w:t>1</w:t>
+                            </w:r>
+                            <w:r>
+                              <w:rPr>
+                                <w:sz w:val="20"/>
+                                <w:szCs w:val="20"/>
+                              </w:rPr>
+                              <w:fldChar w:fldCharType="end"/>
+                            </w:r>
+                            <w:r>
+                              <w:rPr>
+                                <w:sz w:val="20"/>
+                                <w:szCs w:val="20"/>
+                              </w:rPr>
+                              <w:t xml:space="preserve"> : Gestion du chemin critique d'entrée/sortie du parking</w:t>
+                            </w:r>
+                          </w:p>
+                        </w:txbxContent>
+                      </wps:txbx>
+                      <wps:bodyPr rot="0" spcFirstLastPara="0" vertOverflow="overflow" horzOverflow="overflow" vert="horz" wrap="square" lIns="0" tIns="0" rIns="0" bIns="0" numCol="1" spcCol="0" rtlCol="0" fromWordArt="0" anchor="t" anchorCtr="0" forceAA="0" compatLnSpc="1">
+                        <a:prstTxWarp prst="textNoShape">
+                          <a:avLst/>
+                        </a:prstTxWarp>
+                        <a:spAutoFit/>
+                      </wps:bodyPr>
+                    </wps:wsp>
+                  </a:graphicData>
+                </a:graphic>
+              </wp:anchor>
+            </w:drawing>
+          </mc:Choice>
+          <mc:Fallback>
+            <w:pict>
+              <v:shapetype w14:anchorId="22A1ADC3" id="_x0000_t202" coordsize="21600,21600" o:spt="202" path="m,l,21600r21600,l21600,xe">
+                <v:stroke joinstyle="miter"/>
+                <v:path gradientshapeok="t" o:connecttype="rect"/>
+              </v:shapetype>
+              <v:shape id="Zone de texte 2" o:spid="_x0000_s1026" type="#_x0000_t202" style="position:absolute;margin-left:0;margin-top:10.15pt;width:596.4pt;height:.05pt;z-index:251660288;visibility:visible;mso-wrap-style:square;mso-wrap-distance-left:9pt;mso-wrap-distance-top:0;mso-wrap-distance-right:9pt;mso-wrap-distance-bottom:0;mso-position-horizontal:left;mso-position-horizontal-relative:page;mso-position-vertical:absolute;mso-position-vertical-relative:text;v-text-anchor:top" o:gfxdata="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" stroked="f">
+                <v:textbox style="mso-fit-shape-to-text:t" inset="0,0,0,0">
+                  <w:txbxContent>
+                    <w:p>
+                      <w:pPr>
+                        <w:pStyle w:val="Lgende"/>
+                        <w:jc w:val="center"/>
+                        <w:rPr>
+                          <w:sz w:val="20"/>
+                          <w:szCs w:val="20"/>
+                        </w:rPr>
+                      </w:pPr>
+                      <w:r>
+                        <w:rPr>
+                          <w:sz w:val="20"/>
+                          <w:szCs w:val="20"/>
+                        </w:rPr>
+                        <w:t xml:space="preserve">Figure </w:t>
+                      </w:r>
+                      <w:r>
+                        <w:rPr>
+                          <w:sz w:val="20"/>
+                          <w:szCs w:val="20"/>
+                        </w:rPr>
+                        <w:fldChar w:fldCharType="begin"/>
+                      </w:r>
+                      <w:r>
+                        <w:rPr>
+                          <w:sz w:val="20"/>
+                          <w:szCs w:val="20"/>
+                        </w:rPr>
+                        <w:instrText xml:space="preserve"> SEQ Figure \* ARABIC </w:instrText>
+                      </w:r>
+                      <w:r>
+                        <w:rPr>
+                          <w:sz w:val="20"/>
+                          <w:szCs w:val="20"/>
+                        </w:rPr>
+                        <w:fldChar w:fldCharType="separate"/>
+                      </w:r>
+                      <w:r>
+                        <w:rPr>
+                          <w:noProof/>
+                          <w:sz w:val="20"/>
+                          <w:szCs w:val="20"/>
+                        </w:rPr>
+                        <w:t>1</w:t>
+                      </w:r>
+                      <w:r>
+                        <w:rPr>
+                          <w:sz w:val="20"/>
+                          <w:szCs w:val="20"/>
+                        </w:rPr>
+                        <w:fldChar w:fldCharType="end"/>
+                      </w:r>
+                      <w:r>
+                        <w:rPr>
+                          <w:sz w:val="20"/>
+                          <w:szCs w:val="20"/>
+                        </w:rPr>
+                        <w:t xml:space="preserve"> : Gestion du chemin critique d'entrée/sortie du parking</w:t>
+                      </w:r>
+                    </w:p>
+                  </w:txbxContent>
+                </v:textbox>
+                <w10:wrap anchorx="page"/>
+              </v:shape>
+            </w:pict>
+          </mc:Fallback>
+        </mc:AlternateContent>
+      </w:r>
+    </w:p>
+    <w:p>
+      <w:pPr>
+        <w:rPr>
+          <w:sz w:val="24"/>
+          <w:szCs w:val="24"/>
+        </w:rPr>
+      </w:pPr>
+    </w:p>
+    <w:p>
+      <w:pPr>
+        <w:rPr>
+          <w:sz w:val="24"/>
+          <w:szCs w:val="24"/>
+        </w:rPr>
+      </w:pPr>
+    </w:p>
+    <w:p>
+      <w:pPr>
+        <w:rPr>
+          <w:sz w:val="24"/>
+          <w:szCs w:val="24"/>
+        </w:rPr>
+      </w:pPr>
+      <w:r>
+        <w:rPr>
+          <w:sz w:val="24"/>
+          <w:szCs w:val="24"/>
+        </w:rPr>
+        <w:t>Ce premier réseau de pétri décrit comment est géré</w:t>
+      </w:r>
+      <w:r>
+        <w:rPr>
+          <w:sz w:val="24"/>
+          <w:szCs w:val="24"/>
+        </w:rPr>
+        <w:t xml:space="preserve"> l’acc</w:t>
+      </w:r>
+      <w:r>
+        <w:rPr>
+          <w:sz w:val="24"/>
+          <w:szCs w:val="24"/>
+        </w:rPr>
+        <w:t>ès à la voie d’entrée/sortie du parking</w:t>
+      </w:r>
+      <w:r>
+        <w:rPr>
+          <w:sz w:val="24"/>
+          <w:szCs w:val="24"/>
+        </w:rPr>
+        <w:t xml:space="preserve">. </w:t>
+      </w:r>
+      <w:r>
+        <w:rPr>
+          <w:sz w:val="24"/>
+          <w:szCs w:val="24"/>
+        </w:rPr>
+        <w:t xml:space="preserve">Si une voiture veut entrer dans le parking et que le feu est </w:t>
+      </w:r>
+      <w:r>
+        <w:rPr>
+          <w:sz w:val="24"/>
+          <w:szCs w:val="24"/>
+        </w:rPr>
+        <w:t xml:space="preserve">dans l’état « Feu rouge », alors on vérifie qu’aucun véhicule </w:t>
+      </w:r>
+      <w:r>
+        <w:rPr>
+          <w:sz w:val="24"/>
+          <w:szCs w:val="24"/>
+        </w:rPr>
+        <w:t xml:space="preserve">n’est déjà présent dans la voie </w:t>
+      </w:r>
+      <w:r>
+        <w:rPr>
+          <w:sz w:val="24"/>
+          <w:szCs w:val="24"/>
+        </w:rPr>
+        <w:t>et qu’il reste effectivement des places dans le parking. Si tel est le cas</w:t>
+      </w:r>
+      <w:r>
+        <w:rPr>
+          <w:sz w:val="24"/>
+          <w:szCs w:val="24"/>
+        </w:rPr>
+        <w:t>, le feu passe dans l’état « Feu vert »</w:t>
       </w:r>
       <w:r>
         <w:rPr>
@@ -827,147 +2491,37 @@
           <w:sz w:val="24"/>
           <w:szCs w:val="24"/>
         </w:rPr>
-        <w:t xml:space="preserve"> Ces compteurs sont incrémentés lorsqu’un usager rentre dans le parking et décrément</w:t>
-      </w:r>
-      <w:r>
-        <w:rPr>
-          <w:sz w:val="24"/>
-          <w:szCs w:val="24"/>
-        </w:rPr>
-        <w:t>é</w:t>
-      </w:r>
-      <w:r>
-        <w:rPr>
-          <w:sz w:val="24"/>
-          <w:szCs w:val="24"/>
-        </w:rPr>
-        <w:t>s</w:t>
-      </w:r>
-      <w:r>
-        <w:rPr>
-          <w:sz w:val="24"/>
-          <w:szCs w:val="24"/>
-        </w:rPr>
-        <w:t xml:space="preserve"> lorsqu’un usager sort. Si un abonné accède à une place non abonnée, son thread ID est mémorisé. Lorsqu’un abonné souhaite sortir du parking, son ID est comparé à cette liste afin de décrémenter le bon compteur.</w:t>
-      </w:r>
-    </w:p>
-    <w:p>
-      <w:pPr>
-        <w:rPr>
-          <w:sz w:val="24"/>
-          <w:szCs w:val="24"/>
-        </w:rPr>
-      </w:pPr>
-      <w:r>
-        <w:rPr>
-          <w:sz w:val="24"/>
-          <w:szCs w:val="24"/>
-        </w:rPr>
-        <w:t>Un thread s’occupe de la gestion du temps. Selon l’heure, ce thread modifie le nombre de place disponible.</w:t>
-      </w:r>
-    </w:p>
-    <w:p>
-      <w:pPr>
-        <w:rPr>
-          <w:sz w:val="24"/>
-          <w:szCs w:val="24"/>
-        </w:rPr>
-      </w:pPr>
-      <w:r>
-        <w:rPr>
-          <w:sz w:val="24"/>
-          <w:szCs w:val="24"/>
-        </w:rPr>
-        <w:t xml:space="preserve">Les compteurs sont donc des ressources critiques. Des </w:t>
-      </w:r>
-      <w:r>
-        <w:rPr>
-          <w:sz w:val="24"/>
-          <w:szCs w:val="24"/>
-        </w:rPr>
-        <w:t>mutex</w:t>
-      </w:r>
-      <w:r>
-        <w:rPr>
-          <w:sz w:val="24"/>
-          <w:szCs w:val="24"/>
-        </w:rPr>
-        <w:t xml:space="preserve"> seront donc utilisés pour réguler leur accès.</w:t>
-      </w:r>
-    </w:p>
-    <w:p>
-      <w:pPr>
-        <w:rPr>
-          <w:sz w:val="24"/>
-          <w:szCs w:val="24"/>
-        </w:rPr>
-      </w:pPr>
-      <w:r>
-        <w:rPr>
-          <w:sz w:val="24"/>
-          <w:szCs w:val="24"/>
-        </w:rPr>
-        <w:t>Une fonction Attendre sera écrite et permettra de modifier l’accélération du temps.</w:t>
-      </w:r>
-    </w:p>
-    <w:p>
-      <w:pPr>
-        <w:rPr>
-          <w:sz w:val="24"/>
-          <w:szCs w:val="24"/>
-        </w:rPr>
-      </w:pPr>
-      <w:r>
-        <w:rPr>
-          <w:sz w:val="24"/>
-          <w:szCs w:val="24"/>
-        </w:rPr>
-        <w:t>Un thread générera des voitures toutes les X secondes simulées (0&lt;X&lt;60secondes)</w:t>
-      </w:r>
-    </w:p>
-    <w:p>
-      <w:pPr>
-        <w:rPr>
-          <w:sz w:val="24"/>
-          <w:szCs w:val="24"/>
-        </w:rPr>
-      </w:pPr>
-    </w:p>
-    <w:p>
-      <w:pPr>
-        <w:rPr>
-          <w:sz w:val="24"/>
-          <w:szCs w:val="24"/>
-        </w:rPr>
-      </w:pPr>
-    </w:p>
-    <w:p>
-      <w:pPr>
-        <w:rPr>
-          <w:b/>
-          <w:bCs/>
-          <w:sz w:val="24"/>
-          <w:szCs w:val="24"/>
-        </w:rPr>
-      </w:pPr>
-      <w:r>
-        <w:rPr>
-          <w:b/>
-          <w:bCs/>
-          <w:sz w:val="24"/>
-          <w:szCs w:val="24"/>
-        </w:rPr>
-        <w:t>Digramme (réseau de Pétri)</w:t>
-      </w:r>
-      <w:r>
-        <w:rPr>
-          <w:b/>
-          <w:bCs/>
-          <w:sz w:val="24"/>
-          <w:szCs w:val="24"/>
-        </w:rPr>
-        <w:t> :</w:t>
-      </w:r>
+        <w:t xml:space="preserve"> Une fois dans </w:t>
+      </w:r>
+      <w:r>
+        <w:rPr>
+          <w:sz w:val="24"/>
+          <w:szCs w:val="24"/>
+        </w:rPr>
+        <w:t>cet état, lorsque le véhicule est sorti de la voie</w:t>
+      </w:r>
+      <w:r>
+        <w:rPr>
+          <w:sz w:val="24"/>
+          <w:szCs w:val="24"/>
+        </w:rPr>
+        <w:t>, le feu repasse dans l’état « Feu rouge ». La même chose se passe lorsqu’un véhicule souhaite sorti</w:t>
+      </w:r>
+      <w:r>
+        <w:rPr>
+          <w:sz w:val="24"/>
+          <w:szCs w:val="24"/>
+        </w:rPr>
+        <w:t>r du parking.</w:t>
+      </w:r>
+    </w:p>
+    <w:p>
+      <w:pPr>
+        <w:rPr>
+          <w:sz w:val="24"/>
+          <w:szCs w:val="24"/>
+        </w:rPr>
+      </w:pPr>
     </w:p>
     <w:p>
       <w:pPr>
@@ -1004,7 +2558,7 @@
 </file>
 
 <file path=word/numbering.xml><?xml version="1.0" encoding="utf-8"?>
-<w:numbering xmlns:wpc="http://schemas.microsoft.com/office/word/2010/wordprocessingCanvas" xmlns:cx="http://schemas.microsoft.com/office/drawing/2014/chartex" xmlns:cx1="http://schemas.microsoft.com/office/drawing/2015/9/8/chartex" xmlns:cx2="http://schemas.microsoft.com/office/drawing/2015/10/21/chartex" xmlns:cx3="http://schemas.microsoft.com/office/drawing/2016/5/9/chartex" xmlns:cx4="http://schemas.microsoft.com/office/drawing/2016/5/10/chartex" xmlns:cx5="http://schemas.microsoft.com/office/drawing/2016/5/11/chartex" xmlns:cx6="http://schemas.microsoft.com/office/drawing/2016/5/12/chartex" xmlns:cx7="http://schemas.microsoft.com/office/drawing/2016/5/13/chartex" xmlns:cx8="http://schemas.microsoft.com/office/drawing/2016/5/14/chartex" xmlns:mc="http://schemas.openxmlformats.org/markup-compatibility/2006" xmlns:aink="http://schemas.microsoft.com/office/drawing/2016/ink" xmlns:am3d="http://schemas.microsoft.com/office/drawing/2017/model3d" xmlns:o="urn:schemas-microsoft-com:office:office" xmlns:oel="http://schemas.microsoft.com/office/2019/extlst" xmlns:r="http://schemas.openxmlformats.org/officeDocument/2006/relationships" xmlns:m="http://schemas.openxmlformats.org/officeDocument/2006/math" xmlns:v="urn:schemas-microsoft-com:vml" xmlns:wp14="http://schemas.microsoft.com/office/word/2010/wordprocessingDrawing" xmlns:wp="http://schemas.openxmlformats.org/drawingml/2006/wordprocessingDrawing" xmlns:w10="urn:schemas-microsoft-com:office:word" xmlns:w="http://schemas.openxmlformats.org/wordprocessingml/2006/main" xmlns:w14="http://schemas.microsoft.com/office/word/2010/wordml" xmlns:w15="http://schemas.microsoft.com/office/word/2012/wordml" xmlns:w16cex="http://schemas.microsoft.com/office/word/2018/wordml/cex" xmlns:w16cid="http://schemas.microsoft.com/office/word/2016/wordml/cid" xmlns:w16="http://schemas.microsoft.com/office/word/2018/wordml" xmlns:w16sdtdh="http://schemas.microsoft.com/office/word/2020/wordml/sdtdatahash" xmlns:w16se="http://schemas.microsoft.com/office/word/2015/wordml/symex" xmlns:wpg="http://schemas.microsoft.com/office/word/2010/wordprocessingGroup" xmlns:wpi="http://schemas.microsoft.com/office/word/2010/wordprocessingInk" xmlns:wne="http://schemas.microsoft.com/office/word/2006/wordml" xmlns:wps="http://schemas.microsoft.com/office/word/2010/wordprocessingShape" mc:Ignorable="w14 w15 w16se w16cid w16 w16cex w16sdtdh wp14">
+<w:numbering xmlns:wpc="http://schemas.microsoft.com/office/word/2010/wordprocessingCanvas" xmlns:cx="http://schemas.microsoft.com/office/drawing/2014/chartex" xmlns:cx1="http://schemas.microsoft.com/office/drawing/2015/9/8/chartex" xmlns:cx2="http://schemas.microsoft.com/office/drawing/2015/10/21/chartex" xmlns:cx3="http://schemas.microsoft.com/office/drawing/2016/5/9/chartex" xmlns:cx4="http://schemas.microsoft.com/office/drawing/2016/5/10/chartex" xmlns:cx5="http://schemas.microsoft.com/office/drawing/2016/5/11/chartex" xmlns:cx6="http://schemas.microsoft.com/office/drawing/2016/5/12/chartex" xmlns:cx7="http://schemas.microsoft.com/office/drawing/2016/5/13/chartex" xmlns:cx8="http://schemas.microsoft.com/office/drawing/2016/5/14/chartex" xmlns:mc="http://schemas.openxmlformats.org/markup-compatibility/2006" xmlns:aink="http://schemas.microsoft.com/office/drawing/2016/ink" xmlns:am3d="http://schemas.microsoft.com/office/drawing/2017/model3d" xmlns:o="urn:schemas-microsoft-com:office:office" xmlns:r="http://schemas.openxmlformats.org/officeDocument/2006/relationships" xmlns:m="http://schemas.openxmlformats.org/officeDocument/2006/math" xmlns:v="urn:schemas-microsoft-com:vml" xmlns:wp14="http://schemas.microsoft.com/office/word/2010/wordprocessingDrawing" xmlns:wp="http://schemas.openxmlformats.org/drawingml/2006/wordprocessingDrawing" xmlns:w10="urn:schemas-microsoft-com:office:word" xmlns:w="http://schemas.openxmlformats.org/wordprocessingml/2006/main" xmlns:w14="http://schemas.microsoft.com/office/word/2010/wordml" xmlns:w15="http://schemas.microsoft.com/office/word/2012/wordml" xmlns:w16cex="http://schemas.microsoft.com/office/word/2018/wordml/cex" xmlns:w16cid="http://schemas.microsoft.com/office/word/2016/wordml/cid" xmlns:w16="http://schemas.microsoft.com/office/word/2018/wordml" xmlns:w16sdtdh="http://schemas.microsoft.com/office/word/2020/wordml/sdtdatahash" xmlns:w16se="http://schemas.microsoft.com/office/word/2015/wordml/symex" xmlns:wpg="http://schemas.microsoft.com/office/word/2010/wordprocessingGroup" xmlns:wpi="http://schemas.microsoft.com/office/word/2010/wordprocessingInk" xmlns:wne="http://schemas.microsoft.com/office/word/2006/wordml" xmlns:wps="http://schemas.microsoft.com/office/word/2010/wordprocessingShape" mc:Ignorable="w14 w15 w16se w16cid w16 w16cex w16sdtdh wp14">
   <w:abstractNum w:abstractNumId="0" w15:restartNumberingAfterBreak="0">
     <w:nsid w:val="10E00EDE"/>
     <w:multiLevelType w:val="hybridMultilevel"/>
@@ -1119,6 +2673,184 @@
     </w:lvl>
   </w:abstractNum>
   <w:abstractNum w:abstractNumId="1" w15:restartNumberingAfterBreak="0">
+    <w:nsid w:val="165D2E72"/>
+    <w:multiLevelType w:val="hybridMultilevel"/>
+    <w:tmpl w:val="39F869AC"/>
+    <w:lvl w:ilvl="0" w:tplc="5E601A7A">
+      <w:start w:val="1"/>
+      <w:numFmt w:val="upperRoman"/>
+      <w:lvlText w:val="%1."/>
+      <w:lvlJc w:val="left"/>
+      <w:pPr>
+        <w:ind w:left="1080" w:hanging="720"/>
+      </w:pPr>
+      <w:rPr>
+        <w:rFonts w:hint="default"/>
+      </w:rPr>
+    </w:lvl>
+    <w:lvl w:ilvl="1" w:tplc="040C0019" w:tentative="1">
+      <w:start w:val="1"/>
+      <w:numFmt w:val="lowerLetter"/>
+      <w:lvlText w:val="%2."/>
+      <w:lvlJc w:val="left"/>
+      <w:pPr>
+        <w:ind w:left="1440" w:hanging="360"/>
+      </w:pPr>
+    </w:lvl>
+    <w:lvl w:ilvl="2" w:tplc="040C001B" w:tentative="1">
+      <w:start w:val="1"/>
+      <w:numFmt w:val="lowerRoman"/>
+      <w:lvlText w:val="%3."/>
+      <w:lvlJc w:val="right"/>
+      <w:pPr>
+        <w:ind w:left="2160" w:hanging="180"/>
+      </w:pPr>
+    </w:lvl>
+    <w:lvl w:ilvl="3" w:tplc="040C000F" w:tentative="1">
+      <w:start w:val="1"/>
+      <w:numFmt w:val="decimal"/>
+      <w:lvlText w:val="%4."/>
+      <w:lvlJc w:val="left"/>
+      <w:pPr>
+        <w:ind w:left="2880" w:hanging="360"/>
+      </w:pPr>
+    </w:lvl>
+    <w:lvl w:ilvl="4" w:tplc="040C0019" w:tentative="1">
+      <w:start w:val="1"/>
+      <w:numFmt w:val="lowerLetter"/>
+      <w:lvlText w:val="%5."/>
+      <w:lvlJc w:val="left"/>
+      <w:pPr>
+        <w:ind w:left="3600" w:hanging="360"/>
+      </w:pPr>
+    </w:lvl>
+    <w:lvl w:ilvl="5" w:tplc="040C001B" w:tentative="1">
+      <w:start w:val="1"/>
+      <w:numFmt w:val="lowerRoman"/>
+      <w:lvlText w:val="%6."/>
+      <w:lvlJc w:val="right"/>
+      <w:pPr>
+        <w:ind w:left="4320" w:hanging="180"/>
+      </w:pPr>
+    </w:lvl>
+    <w:lvl w:ilvl="6" w:tplc="040C000F" w:tentative="1">
+      <w:start w:val="1"/>
+      <w:numFmt w:val="decimal"/>
+      <w:lvlText w:val="%7."/>
+      <w:lvlJc w:val="left"/>
+      <w:pPr>
+        <w:ind w:left="5040" w:hanging="360"/>
+      </w:pPr>
+    </w:lvl>
+    <w:lvl w:ilvl="7" w:tplc="040C0019" w:tentative="1">
+      <w:start w:val="1"/>
+      <w:numFmt w:val="lowerLetter"/>
+      <w:lvlText w:val="%8."/>
+      <w:lvlJc w:val="left"/>
+      <w:pPr>
+        <w:ind w:left="5760" w:hanging="360"/>
+      </w:pPr>
+    </w:lvl>
+    <w:lvl w:ilvl="8" w:tplc="040C001B" w:tentative="1">
+      <w:start w:val="1"/>
+      <w:numFmt w:val="lowerRoman"/>
+      <w:lvlText w:val="%9."/>
+      <w:lvlJc w:val="right"/>
+      <w:pPr>
+        <w:ind w:left="6480" w:hanging="180"/>
+      </w:pPr>
+    </w:lvl>
+  </w:abstractNum>
+  <w:abstractNum w:abstractNumId="2" w15:restartNumberingAfterBreak="0">
+    <w:nsid w:val="18D718F0"/>
+    <w:multiLevelType w:val="hybridMultilevel"/>
+    <w:tmpl w:val="80667076"/>
+    <w:lvl w:ilvl="0" w:tplc="2156412C">
+      <w:start w:val="1"/>
+      <w:numFmt w:val="upperRoman"/>
+      <w:lvlText w:val="%1."/>
+      <w:lvlJc w:val="left"/>
+      <w:pPr>
+        <w:ind w:left="1080" w:hanging="720"/>
+      </w:pPr>
+      <w:rPr>
+        <w:rFonts w:hint="default"/>
+      </w:rPr>
+    </w:lvl>
+    <w:lvl w:ilvl="1" w:tplc="040C0019" w:tentative="1">
+      <w:start w:val="1"/>
+      <w:numFmt w:val="lowerLetter"/>
+      <w:lvlText w:val="%2."/>
+      <w:lvlJc w:val="left"/>
+      <w:pPr>
+        <w:ind w:left="1440" w:hanging="360"/>
+      </w:pPr>
+    </w:lvl>
+    <w:lvl w:ilvl="2" w:tplc="040C001B" w:tentative="1">
+      <w:start w:val="1"/>
+      <w:numFmt w:val="lowerRoman"/>
+      <w:lvlText w:val="%3."/>
+      <w:lvlJc w:val="right"/>
+      <w:pPr>
+        <w:ind w:left="2160" w:hanging="180"/>
+      </w:pPr>
+    </w:lvl>
+    <w:lvl w:ilvl="3" w:tplc="040C000F" w:tentative="1">
+      <w:start w:val="1"/>
+      <w:numFmt w:val="decimal"/>
+      <w:lvlText w:val="%4."/>
+      <w:lvlJc w:val="left"/>
+      <w:pPr>
+        <w:ind w:left="2880" w:hanging="360"/>
+      </w:pPr>
+    </w:lvl>
+    <w:lvl w:ilvl="4" w:tplc="040C0019" w:tentative="1">
+      <w:start w:val="1"/>
+      <w:numFmt w:val="lowerLetter"/>
+      <w:lvlText w:val="%5."/>
+      <w:lvlJc w:val="left"/>
+      <w:pPr>
+        <w:ind w:left="3600" w:hanging="360"/>
+      </w:pPr>
+    </w:lvl>
+    <w:lvl w:ilvl="5" w:tplc="040C001B" w:tentative="1">
+      <w:start w:val="1"/>
+      <w:numFmt w:val="lowerRoman"/>
+      <w:lvlText w:val="%6."/>
+      <w:lvlJc w:val="right"/>
+      <w:pPr>
+        <w:ind w:left="4320" w:hanging="180"/>
+      </w:pPr>
+    </w:lvl>
+    <w:lvl w:ilvl="6" w:tplc="040C000F" w:tentative="1">
+      <w:start w:val="1"/>
+      <w:numFmt w:val="decimal"/>
+      <w:lvlText w:val="%7."/>
+      <w:lvlJc w:val="left"/>
+      <w:pPr>
+        <w:ind w:left="5040" w:hanging="360"/>
+      </w:pPr>
+    </w:lvl>
+    <w:lvl w:ilvl="7" w:tplc="040C0019" w:tentative="1">
+      <w:start w:val="1"/>
+      <w:numFmt w:val="lowerLetter"/>
+      <w:lvlText w:val="%8."/>
+      <w:lvlJc w:val="left"/>
+      <w:pPr>
+        <w:ind w:left="5760" w:hanging="360"/>
+      </w:pPr>
+    </w:lvl>
+    <w:lvl w:ilvl="8" w:tplc="040C001B" w:tentative="1">
+      <w:start w:val="1"/>
+      <w:numFmt w:val="lowerRoman"/>
+      <w:lvlText w:val="%9."/>
+      <w:lvlJc w:val="right"/>
+      <w:pPr>
+        <w:ind w:left="6480" w:hanging="180"/>
+      </w:pPr>
+    </w:lvl>
+  </w:abstractNum>
+  <w:abstractNum w:abstractNumId="3" w15:restartNumberingAfterBreak="0">
     <w:nsid w:val="3C304BCE"/>
     <w:multiLevelType w:val="hybridMultilevel"/>
     <w:tmpl w:val="B4584408"/>
@@ -1231,7 +2963,7 @@
       </w:rPr>
     </w:lvl>
   </w:abstractNum>
-  <w:abstractNum w:abstractNumId="2" w15:restartNumberingAfterBreak="0">
+  <w:abstractNum w:abstractNumId="4" w15:restartNumberingAfterBreak="0">
     <w:nsid w:val="62077723"/>
     <w:multiLevelType w:val="hybridMultilevel"/>
     <w:tmpl w:val="93E0683A"/>
@@ -1345,12 +3077,18 @@
     </w:lvl>
   </w:abstractNum>
   <w:num w:numId="1" w16cid:durableId="1073429520">
-    <w:abstractNumId w:val="2"/>
+    <w:abstractNumId w:val="4"/>
   </w:num>
   <w:num w:numId="2" w16cid:durableId="1859923807">
     <w:abstractNumId w:val="0"/>
   </w:num>
   <w:num w:numId="3" w16cid:durableId="351028066">
+    <w:abstractNumId w:val="3"/>
+  </w:num>
+  <w:num w:numId="4" w16cid:durableId="1358459761">
+    <w:abstractNumId w:val="2"/>
+  </w:num>
+  <w:num w:numId="5" w16cid:durableId="1394617791">
     <w:abstractNumId w:val="1"/>
   </w:num>
 </w:numbering>
@@ -1755,6 +3493,27 @@
     <w:name w:val="Normal"/>
     <w:qFormat/>
   </w:style>
+  <w:style w:type="paragraph" w:styleId="Titre1">
+    <w:name w:val="heading 1"/>
+    <w:basedOn w:val="Normal"/>
+    <w:next w:val="Normal"/>
+    <w:link w:val="Titre1Car"/>
+    <w:uiPriority w:val="9"/>
+    <w:qFormat/>
+    <w:rsid w:val="00697B00"/>
+    <w:pPr>
+      <w:keepNext/>
+      <w:keepLines/>
+      <w:spacing w:before="240" w:after="0"/>
+      <w:outlineLvl w:val="0"/>
+    </w:pPr>
+    <w:rPr>
+      <w:rFonts w:eastAsiaTheme="majorEastAsia" w:cstheme="majorBidi"/>
+      <w:b/>
+      <w:sz w:val="40"/>
+      <w:szCs w:val="32"/>
+    </w:rPr>
+  </w:style>
   <w:style w:type="character" w:default="1" w:styleId="Policepardfaut">
     <w:name w:val="Default Paragraph Font"/>
     <w:uiPriority w:val="1"/>
@@ -1792,6 +3551,76 @@
       <w:ind w:left="720"/>
       <w:contextualSpacing/>
     </w:pPr>
+  </w:style>
+  <w:style w:type="character" w:customStyle="1" w:styleId="Titre1Car">
+    <w:name w:val="Titre 1 Car"/>
+    <w:basedOn w:val="Policepardfaut"/>
+    <w:link w:val="Titre1"/>
+    <w:uiPriority w:val="9"/>
+    <w:rsid w:val="00697B00"/>
+    <w:rPr>
+      <w:rFonts w:eastAsiaTheme="majorEastAsia" w:cstheme="majorBidi"/>
+      <w:b/>
+      <w:sz w:val="40"/>
+      <w:szCs w:val="32"/>
+    </w:rPr>
+  </w:style>
+  <w:style w:type="paragraph" w:styleId="En-ttedetabledesmatires">
+    <w:name w:val="TOC Heading"/>
+    <w:basedOn w:val="Titre1"/>
+    <w:next w:val="Normal"/>
+    <w:uiPriority w:val="39"/>
+    <w:unhideWhenUsed/>
+    <w:qFormat/>
+    <w:rsid w:val="00697B00"/>
+    <w:pPr>
+      <w:outlineLvl w:val="9"/>
+    </w:pPr>
+    <w:rPr>
+      <w:lang w:eastAsia="ja-JP"/>
+    </w:rPr>
+  </w:style>
+  <w:style w:type="paragraph" w:styleId="TM1">
+    <w:name w:val="toc 1"/>
+    <w:basedOn w:val="Normal"/>
+    <w:next w:val="Normal"/>
+    <w:autoRedefine/>
+    <w:uiPriority w:val="39"/>
+    <w:unhideWhenUsed/>
+    <w:rsid w:val="00697B00"/>
+    <w:pPr>
+      <w:spacing w:after="100"/>
+    </w:pPr>
+  </w:style>
+  <w:style w:type="character" w:styleId="Lienhypertexte">
+    <w:name w:val="Hyperlink"/>
+    <w:basedOn w:val="Policepardfaut"/>
+    <w:uiPriority w:val="99"/>
+    <w:unhideWhenUsed/>
+    <w:rsid w:val="00697B00"/>
+    <w:rPr>
+      <w:color w:val="0563C1" w:themeColor="hyperlink"/>
+      <w:u w:val="single"/>
+    </w:rPr>
+  </w:style>
+  <w:style w:type="paragraph" w:styleId="Lgende">
+    <w:name w:val="caption"/>
+    <w:basedOn w:val="Normal"/>
+    <w:next w:val="Normal"/>
+    <w:uiPriority w:val="35"/>
+    <w:unhideWhenUsed/>
+    <w:qFormat/>
+    <w:rsid w:val="00D02406"/>
+    <w:pPr>
+      <w:spacing w:after="200" w:line="240" w:lineRule="auto"/>
+    </w:pPr>
+    <w:rPr>
+      <w:i/>
+      <w:iCs/>
+      <w:color w:val="44546A" w:themeColor="text2"/>
+      <w:sz w:val="18"/>
+      <w:szCs w:val="18"/>
+    </w:rPr>
   </w:style>
 </w:styles>
 </file>
@@ -2089,4 +3918,16 @@
     </a:ext>
   </a:extLst>
 </a:theme>
+</file>
+
+<file path=customXml/item1.xml><?xml version="1.0" encoding="utf-8"?>
+<b:Sources xmlns:b="http://schemas.openxmlformats.org/officeDocument/2006/bibliography" xmlns="http://schemas.openxmlformats.org/officeDocument/2006/bibliography" SelectedStyle="\APASixthEditionOfficeOnline.xsl" StyleName="APA" Version="6"/>
+</file>
+
+<file path=customXml/itemProps1.xml><?xml version="1.0" encoding="utf-8"?>
+<ds:datastoreItem xmlns:ds="http://schemas.openxmlformats.org/officeDocument/2006/customXml" ds:itemID="{7710BEA0-A0AF-4B3D-9396-38DC6143F680}">
+  <ds:schemaRefs>
+    <ds:schemaRef ds:uri="http://schemas.openxmlformats.org/officeDocument/2006/bibliography"/>
+  </ds:schemaRefs>
+</ds:datastoreItem>
 </file>
</xml_diff>